<commit_message>
aggiunto RF 29 e RNF 10
</commit_message>
<xml_diff>
--- a/D1/D1.docx
+++ b/D1/D1.docx
@@ -660,19 +660,7 @@
           <w:sz w:val="28"/>
           <w:szCs w:val="28"/>
         </w:rPr>
-        <w:t xml:space="preserve">2. </w:t>
-      </w:r>
-      <w:r>
-        <w:rPr>
-          <w:rFonts w:ascii="Tw Cen MT" w:hAnsi="Tw Cen MT" w:cs="Arial"/>
-          <w:b/>
-          <w:bCs/>
-          <w:noProof/>
-          <w:color w:val="000000" w:themeColor="text1"/>
-          <w:sz w:val="28"/>
-          <w:szCs w:val="28"/>
-        </w:rPr>
-        <w:t>Scopo</w:t>
+        <w:t>2. Scopo</w:t>
       </w:r>
       <w:r>
         <w:rPr>
@@ -784,19 +772,7 @@
           <w:sz w:val="28"/>
           <w:szCs w:val="28"/>
         </w:rPr>
-        <w:t xml:space="preserve">3. </w:t>
-      </w:r>
-      <w:r>
-        <w:rPr>
-          <w:rFonts w:ascii="Tw Cen MT" w:hAnsi="Tw Cen MT"/>
-          <w:b/>
-          <w:bCs/>
-          <w:noProof/>
-          <w:color w:val="000000" w:themeColor="text1"/>
-          <w:sz w:val="28"/>
-          <w:szCs w:val="28"/>
-        </w:rPr>
-        <w:t>Requisiti</w:t>
+        <w:t>3. Requisiti</w:t>
       </w:r>
       <w:r>
         <w:rPr>
@@ -985,19 +961,7 @@
           <w:sz w:val="28"/>
           <w:szCs w:val="28"/>
         </w:rPr>
-        <w:t xml:space="preserve">4. </w:t>
-      </w:r>
-      <w:r>
-        <w:rPr>
-          <w:rFonts w:ascii="Tw Cen MT" w:hAnsi="Tw Cen MT" w:cs="Arial"/>
-          <w:b/>
-          <w:bCs/>
-          <w:noProof/>
-          <w:color w:val="000000" w:themeColor="text1"/>
-          <w:sz w:val="28"/>
-          <w:szCs w:val="28"/>
-        </w:rPr>
-        <w:t>Design</w:t>
+        <w:t>4. Design</w:t>
       </w:r>
       <w:r>
         <w:rPr>
@@ -1102,19 +1066,7 @@
           <w:sz w:val="28"/>
           <w:szCs w:val="28"/>
         </w:rPr>
-        <w:t xml:space="preserve">5. </w:t>
-      </w:r>
-      <w:r>
-        <w:rPr>
-          <w:rFonts w:ascii="Tw Cen MT" w:hAnsi="Tw Cen MT"/>
-          <w:b/>
-          <w:bCs/>
-          <w:noProof/>
-          <w:color w:val="000000" w:themeColor="text1"/>
-          <w:sz w:val="28"/>
-          <w:szCs w:val="28"/>
-        </w:rPr>
-        <w:t>Design del Back-</w:t>
+        <w:t>5. Design del Back-</w:t>
       </w:r>
       <w:r>
         <w:rPr>
@@ -7568,6 +7520,7 @@
         <w:ind w:left="360" w:right="196"/>
         <w:jc w:val="both"/>
         <w:rPr>
+          <w:rFonts w:ascii="Tw Cen MT" w:hAnsi="Tw Cen MT"/>
           <w:sz w:val="28"/>
           <w:szCs w:val="28"/>
         </w:rPr>
@@ -7580,6 +7533,108 @@
         </w:rPr>
         <w:t>L’applicazione dovrà utilizzare i sistemi di MongoDB per lo sviluppo dell’archivio libri della biblioteca e del database utenti</w:t>
       </w:r>
+    </w:p>
+    <w:p>
+      <w:pPr>
+        <w:tabs>
+          <w:tab w:val="left" w:pos="2593"/>
+        </w:tabs>
+        <w:ind w:left="360" w:right="196"/>
+        <w:jc w:val="both"/>
+        <w:rPr>
+          <w:rFonts w:ascii="Tw Cen MT" w:hAnsi="Tw Cen MT"/>
+          <w:sz w:val="28"/>
+          <w:szCs w:val="28"/>
+        </w:rPr>
+      </w:pPr>
+    </w:p>
+    <w:p>
+      <w:pPr>
+        <w:tabs>
+          <w:tab w:val="left" w:pos="2593"/>
+        </w:tabs>
+        <w:ind w:left="360" w:right="196"/>
+        <w:jc w:val="both"/>
+        <w:rPr>
+          <w:b/>
+          <w:bCs/>
+          <w:color w:val="C00000"/>
+          <w:sz w:val="32"/>
+          <w:szCs w:val="32"/>
+        </w:rPr>
+      </w:pPr>
+      <w:r>
+        <w:rPr>
+          <w:b/>
+          <w:bCs/>
+          <w:color w:val="C00000"/>
+          <w:sz w:val="32"/>
+          <w:szCs w:val="32"/>
+        </w:rPr>
+        <w:t>MESSAGGI D’ERRORE</w:t>
+      </w:r>
+    </w:p>
+    <w:p>
+      <w:pPr>
+        <w:tabs>
+          <w:tab w:val="left" w:pos="2593"/>
+        </w:tabs>
+        <w:ind w:left="360" w:right="196"/>
+        <w:jc w:val="both"/>
+        <w:rPr>
+          <w:rFonts w:ascii="Tw Cen MT" w:hAnsi="Tw Cen MT"/>
+          <w:b/>
+          <w:bCs/>
+          <w:sz w:val="28"/>
+          <w:szCs w:val="28"/>
+        </w:rPr>
+      </w:pPr>
+      <w:r>
+        <w:rPr>
+          <w:rFonts w:ascii="Tw Cen MT" w:hAnsi="Tw Cen MT"/>
+          <w:b/>
+          <w:bCs/>
+          <w:sz w:val="28"/>
+          <w:szCs w:val="28"/>
+        </w:rPr>
+        <w:t xml:space="preserve">RF29: Messagi d’errore </w:t>
+      </w:r>
+    </w:p>
+    <w:p>
+      <w:pPr>
+        <w:tabs>
+          <w:tab w:val="left" w:pos="2593"/>
+        </w:tabs>
+        <w:ind w:left="360" w:right="196"/>
+        <w:jc w:val="both"/>
+        <w:rPr>
+          <w:rFonts w:ascii="Tw Cen MT" w:hAnsi="Tw Cen MT"/>
+          <w:sz w:val="28"/>
+          <w:szCs w:val="28"/>
+        </w:rPr>
+      </w:pPr>
+      <w:r>
+        <w:rPr>
+          <w:rFonts w:ascii="Tw Cen MT" w:hAnsi="Tw Cen MT"/>
+          <w:sz w:val="28"/>
+          <w:szCs w:val="28"/>
+        </w:rPr>
+        <w:t>L’applicazione restituisce un messaggio un messaggio d’errore quando un inserimento dell’utente non è quello richiesto o è sbagliato</w:t>
+      </w:r>
+    </w:p>
+    <w:p>
+      <w:pPr>
+        <w:tabs>
+          <w:tab w:val="left" w:pos="2593"/>
+        </w:tabs>
+        <w:ind w:left="360" w:right="196"/>
+        <w:jc w:val="both"/>
+        <w:rPr>
+          <w:rFonts w:ascii="Tw Cen MT" w:hAnsi="Tw Cen MT"/>
+          <w:sz w:val="28"/>
+          <w:szCs w:val="28"/>
+        </w:rPr>
+      </w:pPr>
     </w:p>
     <w:p>
       <w:pPr>
@@ -8139,15 +8194,7 @@
           <w:sz w:val="32"/>
           <w:szCs w:val="32"/>
         </w:rPr>
-        <w:t xml:space="preserve">RNF5: </w:t>
-      </w:r>
-      <w:r>
-        <w:rPr>
-          <w:b/>
-          <w:sz w:val="32"/>
-          <w:szCs w:val="32"/>
-        </w:rPr>
-        <w:t xml:space="preserve">Facilità </w:t>
+        <w:t xml:space="preserve">RNF5: Facilità </w:t>
       </w:r>
       <w:r>
         <w:rPr>
@@ -8469,16 +8516,7 @@
           <w:szCs w:val="32"/>
         </w:rPr>
         <w:lastRenderedPageBreak/>
-        <w:t xml:space="preserve">RNF8: </w:t>
-      </w:r>
-      <w:r>
-        <w:rPr>
-          <w:b/>
-          <w:spacing w:val="-2"/>
-          <w:sz w:val="32"/>
-          <w:szCs w:val="32"/>
-        </w:rPr>
-        <w:t>Disponibilità</w:t>
+        <w:t>RNF8: Disponibilità</w:t>
       </w:r>
     </w:p>
     <w:p>
@@ -8873,12 +8911,150 @@
     </w:p>
     <w:p>
       <w:pPr>
-        <w:pStyle w:val="Titolo1"/>
-        <w:tabs>
-          <w:tab w:val="left" w:pos="958"/>
-        </w:tabs>
-        <w:ind w:left="0" w:firstLine="0"/>
+        <w:ind w:left="360"/>
         <w:jc w:val="both"/>
+        <w:rPr>
+          <w:rFonts w:ascii="Tw Cen MT" w:hAnsi="Tw Cen MT"/>
+          <w:sz w:val="28"/>
+          <w:szCs w:val="28"/>
+        </w:rPr>
+      </w:pPr>
+      <w:r>
+        <w:rPr>
+          <w:rFonts w:ascii="Tw Cen MT" w:hAnsi="Tw Cen MT"/>
+          <w:sz w:val="28"/>
+          <w:szCs w:val="28"/>
+        </w:rPr>
+        <w:t>RNF10: Strong Pass</w:t>
+      </w:r>
+    </w:p>
+    <w:p>
+      <w:pPr>
+        <w:ind w:left="360"/>
+        <w:jc w:val="both"/>
+        <w:rPr>
+          <w:rFonts w:ascii="Tw Cen MT" w:hAnsi="Tw Cen MT"/>
+          <w:sz w:val="28"/>
+          <w:szCs w:val="28"/>
+        </w:rPr>
+      </w:pPr>
+      <w:r>
+        <w:rPr>
+          <w:rFonts w:ascii="Tw Cen MT" w:hAnsi="Tw Cen MT"/>
+          <w:sz w:val="28"/>
+          <w:szCs w:val="28"/>
+        </w:rPr>
+        <w:t>L’applicazione richiede all’utente di inserire una password che rispetta i seguenti criteri</w:t>
+      </w:r>
+    </w:p>
+    <w:p>
+      <w:pPr>
+        <w:pStyle w:val="Paragrafoelenco"/>
+        <w:numPr>
+          <w:ilvl w:val="0"/>
+          <w:numId w:val="15"/>
+        </w:numPr>
+        <w:jc w:val="both"/>
+        <w:rPr>
+          <w:rFonts w:ascii="Tw Cen MT" w:hAnsi="Tw Cen MT"/>
+          <w:sz w:val="28"/>
+          <w:szCs w:val="28"/>
+        </w:rPr>
+      </w:pPr>
+      <w:r>
+        <w:rPr>
+          <w:rFonts w:ascii="Tw Cen MT" w:hAnsi="Tw Cen MT"/>
+          <w:sz w:val="28"/>
+          <w:szCs w:val="28"/>
+        </w:rPr>
+        <w:t>Lunghezza di almeno 8 caratteri</w:t>
+      </w:r>
+    </w:p>
+    <w:p>
+      <w:pPr>
+        <w:pStyle w:val="Paragrafoelenco"/>
+        <w:numPr>
+          <w:ilvl w:val="0"/>
+          <w:numId w:val="15"/>
+        </w:numPr>
+        <w:jc w:val="both"/>
+        <w:rPr>
+          <w:rFonts w:ascii="Tw Cen MT" w:hAnsi="Tw Cen MT"/>
+          <w:sz w:val="28"/>
+          <w:szCs w:val="28"/>
+        </w:rPr>
+      </w:pPr>
+      <w:r>
+        <w:rPr>
+          <w:rFonts w:ascii="Tw Cen MT" w:hAnsi="Tw Cen MT"/>
+          <w:sz w:val="28"/>
+          <w:szCs w:val="28"/>
+        </w:rPr>
+        <w:t>Presenza di almeno un carattere maiuscolo</w:t>
+      </w:r>
+    </w:p>
+    <w:p>
+      <w:pPr>
+        <w:pStyle w:val="Paragrafoelenco"/>
+        <w:numPr>
+          <w:ilvl w:val="0"/>
+          <w:numId w:val="15"/>
+        </w:numPr>
+        <w:jc w:val="both"/>
+        <w:rPr>
+          <w:rFonts w:ascii="Tw Cen MT" w:hAnsi="Tw Cen MT"/>
+          <w:sz w:val="28"/>
+          <w:szCs w:val="28"/>
+        </w:rPr>
+      </w:pPr>
+      <w:r>
+        <w:rPr>
+          <w:rFonts w:ascii="Tw Cen MT" w:hAnsi="Tw Cen MT"/>
+          <w:sz w:val="28"/>
+          <w:szCs w:val="28"/>
+        </w:rPr>
+        <w:t>Presenza di almeno un numero</w:t>
+      </w:r>
+    </w:p>
+    <w:p>
+      <w:pPr>
+        <w:pStyle w:val="Paragrafoelenco"/>
+        <w:numPr>
+          <w:ilvl w:val="0"/>
+          <w:numId w:val="15"/>
+        </w:numPr>
+        <w:jc w:val="both"/>
+        <w:rPr>
+          <w:rFonts w:ascii="Tw Cen MT" w:hAnsi="Tw Cen MT"/>
+          <w:sz w:val="28"/>
+          <w:szCs w:val="28"/>
+        </w:rPr>
+      </w:pPr>
+      <w:r>
+        <w:rPr>
+          <w:rFonts w:ascii="Tw Cen MT" w:hAnsi="Tw Cen MT"/>
+          <w:sz w:val="28"/>
+          <w:szCs w:val="28"/>
+        </w:rPr>
+        <w:t>Presenza di almeno</w:t>
+      </w:r>
+      <w:r>
+        <w:rPr>
+          <w:rFonts w:ascii="Tw Cen MT" w:hAnsi="Tw Cen MT"/>
+          <w:sz w:val="28"/>
+          <w:szCs w:val="28"/>
+        </w:rPr>
+        <w:t xml:space="preserve"> un carattere speciale</w:t>
+      </w:r>
+    </w:p>
+    <w:p>
+      <w:pPr>
+        <w:jc w:val="both"/>
+        <w:rPr>
+          <w:rFonts w:ascii="Tw Cen MT" w:hAnsi="Tw Cen MT"/>
+          <w:sz w:val="28"/>
+          <w:szCs w:val="28"/>
+        </w:rPr>
       </w:pPr>
     </w:p>
     <w:p>
@@ -11144,16 +11320,7 @@
           <w:sz w:val="28"/>
           <w:szCs w:val="21"/>
         </w:rPr>
-        <w:t>N</w:t>
-      </w:r>
-      <w:r>
-        <w:rPr>
-          <w:rFonts w:ascii="Tw Cen MT" w:hAnsi="Tw Cen MT"/>
-          <w:spacing w:val="-2"/>
-          <w:sz w:val="28"/>
-          <w:szCs w:val="21"/>
-        </w:rPr>
-        <w:t>otifiche</w:t>
+        <w:t>Notifiche</w:t>
       </w:r>
     </w:p>
     <w:p>
@@ -12191,14 +12358,7 @@
           <w:spacing w:val="-5"/>
           <w:sz w:val="24"/>
         </w:rPr>
-        <w:t>en</w:t>
-      </w:r>
-      <w:r>
-        <w:rPr>
-          <w:spacing w:val="-5"/>
-          <w:sz w:val="24"/>
-        </w:rPr>
-        <w:t>d</w:t>
+        <w:t>end</w:t>
       </w:r>
     </w:p>
     <w:sectPr>

</xml_diff>

<commit_message>
Caricamento parte user-flow D4
</commit_message>
<xml_diff>
--- a/D1/D1.docx
+++ b/D1/D1.docx
@@ -513,7 +513,7 @@
         <w:rPr>
           <w:rFonts w:ascii="Arial"/>
           <w:b/>
-          <w:color w:val="C00000"/>
+          <w:color w:val="00B050"/>
           <w:sz w:val="40"/>
           <w:szCs w:val="32"/>
         </w:rPr>
@@ -528,7 +528,7 @@
         <w:rPr>
           <w:rFonts w:ascii="Arial"/>
           <w:b/>
-          <w:color w:val="C00000"/>
+          <w:color w:val="00B050"/>
           <w:sz w:val="40"/>
           <w:szCs w:val="32"/>
         </w:rPr>
@@ -539,7 +539,7 @@
         <w:rPr>
           <w:rFonts w:ascii="Arial"/>
           <w:b/>
-          <w:color w:val="C00000"/>
+          <w:color w:val="00B050"/>
           <w:sz w:val="40"/>
           <w:szCs w:val="32"/>
         </w:rPr>
@@ -549,7 +549,7 @@
         <w:rPr>
           <w:rFonts w:ascii="Arial"/>
           <w:b/>
-          <w:color w:val="C00000"/>
+          <w:color w:val="00B050"/>
           <w:sz w:val="40"/>
           <w:szCs w:val="32"/>
         </w:rPr>
@@ -559,7 +559,7 @@
         <w:rPr>
           <w:rFonts w:ascii="Arial"/>
           <w:b/>
-          <w:color w:val="C00000"/>
+          <w:color w:val="00B050"/>
           <w:sz w:val="40"/>
           <w:szCs w:val="32"/>
         </w:rPr>
@@ -570,7 +570,7 @@
         <w:rPr>
           <w:rFonts w:ascii="Arial"/>
           <w:b/>
-          <w:color w:val="C00000"/>
+          <w:color w:val="00B050"/>
           <w:sz w:val="40"/>
           <w:szCs w:val="32"/>
         </w:rPr>
@@ -587,7 +587,7 @@
         <w:rPr>
           <w:rFonts w:eastAsiaTheme="minorEastAsia" w:cstheme="minorBidi"/>
           <w:noProof/>
-          <w:color w:val="000000" w:themeColor="text1"/>
+          <w:color w:val="00B050"/>
         </w:rPr>
       </w:pPr>
     </w:p>
@@ -815,31 +815,7 @@
           <w:szCs w:val="28"/>
         </w:rPr>
         <w:tab/>
-        <w:t>3.</w:t>
-      </w:r>
-      <w:r>
-        <w:rPr>
-          <w:rFonts w:ascii="Tw Cen MT" w:hAnsi="Tw Cen MT" w:cs="Arial"/>
-          <w:b/>
-          <w:bCs/>
-          <w:noProof/>
-          <w:color w:val="000000" w:themeColor="text1"/>
-          <w:sz w:val="28"/>
-          <w:szCs w:val="28"/>
-        </w:rPr>
-        <w:t xml:space="preserve">1 </w:t>
-      </w:r>
-      <w:r>
-        <w:rPr>
-          <w:rFonts w:ascii="Tw Cen MT" w:hAnsi="Tw Cen MT" w:cs="Arial"/>
-          <w:b/>
-          <w:bCs/>
-          <w:noProof/>
-          <w:color w:val="000000" w:themeColor="text1"/>
-          <w:sz w:val="28"/>
-          <w:szCs w:val="28"/>
-        </w:rPr>
-        <w:t>Requisiti Funzionali</w:t>
+        <w:t>3.1 Requisiti Funzionali</w:t>
       </w:r>
       <w:r>
         <w:rPr>
@@ -882,31 +858,7 @@
           <w:szCs w:val="28"/>
         </w:rPr>
         <w:tab/>
-        <w:t>3.2</w:t>
-      </w:r>
-      <w:r>
-        <w:rPr>
-          <w:rFonts w:ascii="Tw Cen MT" w:hAnsi="Tw Cen MT" w:cs="Arial"/>
-          <w:b/>
-          <w:bCs/>
-          <w:noProof/>
-          <w:color w:val="000000" w:themeColor="text1"/>
-          <w:sz w:val="28"/>
-          <w:szCs w:val="28"/>
-        </w:rPr>
-        <w:t xml:space="preserve"> </w:t>
-      </w:r>
-      <w:r>
-        <w:rPr>
-          <w:rFonts w:ascii="Tw Cen MT" w:hAnsi="Tw Cen MT" w:cs="Arial"/>
-          <w:b/>
-          <w:bCs/>
-          <w:noProof/>
-          <w:color w:val="000000" w:themeColor="text1"/>
-          <w:sz w:val="28"/>
-          <w:szCs w:val="28"/>
-        </w:rPr>
-        <w:t xml:space="preserve">Requisiti Non </w:t>
+        <w:t xml:space="preserve">3.2 Requisiti Non </w:t>
       </w:r>
       <w:r>
         <w:rPr>
@@ -1107,6 +1059,7 @@
           <w:b w:val="0"/>
           <w:bCs w:val="0"/>
           <w:noProof/>
+          <w:color w:val="00B050"/>
         </w:rPr>
       </w:pPr>
     </w:p>
@@ -1124,7 +1077,7 @@
         <w:rPr>
           <w:rFonts w:ascii="Arial"/>
           <w:b/>
-          <w:color w:val="C00000"/>
+          <w:color w:val="00B050"/>
           <w:sz w:val="40"/>
           <w:szCs w:val="32"/>
         </w:rPr>
@@ -1152,7 +1105,7 @@
         <w:rPr>
           <w:rFonts w:ascii="Arial" w:hAnsi="Arial" w:cs="Arial"/>
           <w:b/>
-          <w:color w:val="C00000"/>
+          <w:color w:val="00B050"/>
           <w:spacing w:val="-2"/>
           <w:sz w:val="40"/>
           <w:szCs w:val="40"/>
@@ -1162,7 +1115,7 @@
         <w:rPr>
           <w:rFonts w:ascii="Arial" w:hAnsi="Arial" w:cs="Arial"/>
           <w:b/>
-          <w:color w:val="C00000"/>
+          <w:color w:val="00B050"/>
           <w:sz w:val="40"/>
           <w:szCs w:val="40"/>
         </w:rPr>
@@ -1173,7 +1126,7 @@
         <w:rPr>
           <w:rFonts w:ascii="Arial" w:hAnsi="Arial" w:cs="Arial"/>
           <w:b/>
-          <w:color w:val="C00000"/>
+          <w:color w:val="00B050"/>
           <w:spacing w:val="-4"/>
           <w:sz w:val="40"/>
           <w:szCs w:val="40"/>
@@ -1184,7 +1137,7 @@
         <w:rPr>
           <w:rFonts w:ascii="Arial" w:hAnsi="Arial" w:cs="Arial"/>
           <w:b/>
-          <w:color w:val="C00000"/>
+          <w:color w:val="00B050"/>
           <w:sz w:val="40"/>
           <w:szCs w:val="40"/>
         </w:rPr>
@@ -1194,7 +1147,7 @@
         <w:rPr>
           <w:rFonts w:ascii="Arial" w:hAnsi="Arial" w:cs="Arial"/>
           <w:b/>
-          <w:color w:val="C00000"/>
+          <w:color w:val="00B050"/>
           <w:spacing w:val="-4"/>
           <w:sz w:val="40"/>
           <w:szCs w:val="40"/>
@@ -1205,7 +1158,7 @@
         <w:rPr>
           <w:rFonts w:ascii="Arial" w:hAnsi="Arial" w:cs="Arial"/>
           <w:b/>
-          <w:color w:val="C00000"/>
+          <w:color w:val="00B050"/>
           <w:spacing w:val="-2"/>
           <w:sz w:val="40"/>
           <w:szCs w:val="40"/>
@@ -1216,7 +1169,7 @@
         <w:rPr>
           <w:rFonts w:ascii="Arial" w:hAnsi="Arial" w:cs="Arial"/>
           <w:b/>
-          <w:color w:val="C00000"/>
+          <w:color w:val="00B050"/>
           <w:spacing w:val="-2"/>
           <w:sz w:val="40"/>
           <w:szCs w:val="40"/>
@@ -1224,13 +1177,16 @@
         <w:fldChar w:fldCharType="begin"/>
       </w:r>
       <w:r>
+        <w:rPr>
+          <w:color w:val="00B050"/>
+        </w:rPr>
         <w:instrText xml:space="preserve"> XE "</w:instrText>
       </w:r>
       <w:r>
         <w:rPr>
           <w:rFonts w:ascii="Arial" w:hAnsi="Arial" w:cs="Arial"/>
           <w:b/>
-          <w:color w:val="C00000"/>
+          <w:color w:val="00B050"/>
           <w:sz w:val="40"/>
           <w:szCs w:val="40"/>
         </w:rPr>
@@ -1240,7 +1196,7 @@
         <w:rPr>
           <w:rFonts w:ascii="Arial" w:hAnsi="Arial" w:cs="Arial"/>
           <w:b/>
-          <w:color w:val="C00000"/>
+          <w:color w:val="00B050"/>
           <w:spacing w:val="-4"/>
           <w:sz w:val="40"/>
           <w:szCs w:val="40"/>
@@ -1251,7 +1207,7 @@
         <w:rPr>
           <w:rFonts w:ascii="Arial" w:hAnsi="Arial" w:cs="Arial"/>
           <w:b/>
-          <w:color w:val="C00000"/>
+          <w:color w:val="00B050"/>
           <w:sz w:val="40"/>
           <w:szCs w:val="40"/>
         </w:rPr>
@@ -1261,7 +1217,7 @@
         <w:rPr>
           <w:rFonts w:ascii="Arial" w:hAnsi="Arial" w:cs="Arial"/>
           <w:b/>
-          <w:color w:val="C00000"/>
+          <w:color w:val="00B050"/>
           <w:spacing w:val="-4"/>
           <w:sz w:val="40"/>
           <w:szCs w:val="40"/>
@@ -1272,7 +1228,7 @@
         <w:rPr>
           <w:rFonts w:ascii="Arial" w:hAnsi="Arial" w:cs="Arial"/>
           <w:b/>
-          <w:color w:val="C00000"/>
+          <w:color w:val="00B050"/>
           <w:spacing w:val="-2"/>
           <w:sz w:val="40"/>
           <w:szCs w:val="40"/>
@@ -1280,13 +1236,16 @@
         <w:instrText>documento</w:instrText>
       </w:r>
       <w:r>
+        <w:rPr>
+          <w:color w:val="00B050"/>
+        </w:rPr>
         <w:instrText xml:space="preserve">" </w:instrText>
       </w:r>
       <w:r>
         <w:rPr>
           <w:rFonts w:ascii="Arial" w:hAnsi="Arial" w:cs="Arial"/>
           <w:b/>
-          <w:color w:val="C00000"/>
+          <w:color w:val="00B050"/>
           <w:spacing w:val="-2"/>
           <w:sz w:val="40"/>
           <w:szCs w:val="40"/>
@@ -1833,7 +1792,7 @@
           <w:rFonts w:ascii="Arial" w:hAnsi="Arial" w:cs="Arial"/>
           <w:b/>
           <w:iCs/>
-          <w:color w:val="C00000"/>
+          <w:color w:val="00B050"/>
           <w:sz w:val="40"/>
           <w:szCs w:val="24"/>
         </w:rPr>
@@ -1843,7 +1802,7 @@
           <w:rFonts w:ascii="Arial" w:hAnsi="Arial" w:cs="Arial"/>
           <w:b/>
           <w:iCs/>
-          <w:color w:val="C00000"/>
+          <w:color w:val="00B050"/>
           <w:sz w:val="40"/>
           <w:szCs w:val="24"/>
         </w:rPr>
@@ -1854,13 +1813,16 @@
           <w:rFonts w:ascii="Arial" w:hAnsi="Arial" w:cs="Arial"/>
           <w:b/>
           <w:iCs/>
-          <w:color w:val="C00000"/>
+          <w:color w:val="00B050"/>
           <w:sz w:val="40"/>
           <w:szCs w:val="24"/>
         </w:rPr>
         <w:fldChar w:fldCharType="begin"/>
       </w:r>
       <w:r>
+        <w:rPr>
+          <w:color w:val="00B050"/>
+        </w:rPr>
         <w:instrText xml:space="preserve"> XE "</w:instrText>
       </w:r>
       <w:r>
@@ -1868,13 +1830,16 @@
           <w:rFonts w:ascii="Arial" w:hAnsi="Arial" w:cs="Arial"/>
           <w:b/>
           <w:iCs/>
-          <w:color w:val="C00000"/>
+          <w:color w:val="00B050"/>
           <w:sz w:val="40"/>
           <w:szCs w:val="24"/>
         </w:rPr>
         <w:instrText>Obiettivi del Progetto</w:instrText>
       </w:r>
       <w:r>
+        <w:rPr>
+          <w:color w:val="00B050"/>
+        </w:rPr>
         <w:instrText xml:space="preserve">" </w:instrText>
       </w:r>
       <w:r>
@@ -1882,7 +1847,7 @@
           <w:rFonts w:ascii="Arial" w:hAnsi="Arial" w:cs="Arial"/>
           <w:b/>
           <w:iCs/>
-          <w:color w:val="C00000"/>
+          <w:color w:val="00B050"/>
           <w:sz w:val="40"/>
           <w:szCs w:val="24"/>
         </w:rPr>
@@ -3033,7 +2998,7 @@
         <w:jc w:val="both"/>
         <w:rPr>
           <w:b/>
-          <w:color w:val="C00000"/>
+          <w:color w:val="00B050"/>
           <w:sz w:val="40"/>
           <w:szCs w:val="40"/>
         </w:rPr>
@@ -3041,7 +3006,7 @@
       <w:r>
         <w:rPr>
           <w:b/>
-          <w:color w:val="C00000"/>
+          <w:color w:val="00B050"/>
           <w:sz w:val="40"/>
           <w:szCs w:val="40"/>
         </w:rPr>
@@ -3051,31 +3016,37 @@
       <w:r>
         <w:rPr>
           <w:b/>
-          <w:color w:val="C00000"/>
+          <w:color w:val="00B050"/>
           <w:sz w:val="40"/>
           <w:szCs w:val="40"/>
         </w:rPr>
         <w:fldChar w:fldCharType="begin"/>
       </w:r>
       <w:r>
+        <w:rPr>
+          <w:color w:val="00B050"/>
+        </w:rPr>
         <w:instrText xml:space="preserve"> XE "</w:instrText>
       </w:r>
       <w:r>
         <w:rPr>
           <w:b/>
-          <w:color w:val="C00000"/>
+          <w:color w:val="00B050"/>
           <w:sz w:val="40"/>
           <w:szCs w:val="40"/>
         </w:rPr>
         <w:instrText>Requisiti</w:instrText>
       </w:r>
       <w:r>
+        <w:rPr>
+          <w:color w:val="00B050"/>
+        </w:rPr>
         <w:instrText xml:space="preserve">" </w:instrText>
       </w:r>
       <w:r>
         <w:rPr>
           <w:b/>
-          <w:color w:val="C00000"/>
+          <w:color w:val="00B050"/>
           <w:sz w:val="40"/>
           <w:szCs w:val="40"/>
         </w:rPr>
@@ -3179,7 +3150,7 @@
         <w:rPr>
           <w:rFonts w:ascii="Arial" w:hAnsi="Arial" w:cs="Arial"/>
           <w:b/>
-          <w:color w:val="C00000"/>
+          <w:color w:val="00B050"/>
           <w:sz w:val="40"/>
           <w:szCs w:val="40"/>
         </w:rPr>
@@ -3188,7 +3159,7 @@
         <w:rPr>
           <w:rFonts w:ascii="Arial" w:hAnsi="Arial" w:cs="Arial"/>
           <w:b/>
-          <w:color w:val="C00000"/>
+          <w:color w:val="00B050"/>
           <w:sz w:val="40"/>
           <w:szCs w:val="40"/>
         </w:rPr>
@@ -3198,33 +3169,39 @@
         <w:rPr>
           <w:rFonts w:ascii="Arial" w:hAnsi="Arial" w:cs="Arial"/>
           <w:b/>
-          <w:color w:val="C00000"/>
+          <w:color w:val="00B050"/>
           <w:sz w:val="40"/>
           <w:szCs w:val="40"/>
         </w:rPr>
         <w:fldChar w:fldCharType="begin"/>
       </w:r>
       <w:r>
+        <w:rPr>
+          <w:color w:val="00B050"/>
+        </w:rPr>
         <w:instrText xml:space="preserve"> XE "</w:instrText>
       </w:r>
       <w:r>
         <w:rPr>
           <w:rFonts w:ascii="Arial" w:hAnsi="Arial" w:cs="Arial"/>
           <w:b/>
-          <w:color w:val="C00000"/>
+          <w:color w:val="00B050"/>
           <w:sz w:val="40"/>
           <w:szCs w:val="40"/>
         </w:rPr>
         <w:instrText>Requisiti Funzionali</w:instrText>
       </w:r>
       <w:r>
+        <w:rPr>
+          <w:color w:val="00B050"/>
+        </w:rPr>
         <w:instrText xml:space="preserve">" </w:instrText>
       </w:r>
       <w:r>
         <w:rPr>
           <w:rFonts w:ascii="Arial" w:hAnsi="Arial" w:cs="Arial"/>
           <w:b/>
-          <w:color w:val="C00000"/>
+          <w:color w:val="00B050"/>
           <w:sz w:val="40"/>
           <w:szCs w:val="40"/>
         </w:rPr>
@@ -3238,7 +3215,7 @@
         <w:jc w:val="both"/>
         <w:rPr>
           <w:b/>
-          <w:color w:val="C00000"/>
+          <w:color w:val="00B050"/>
           <w:spacing w:val="-2"/>
           <w:sz w:val="32"/>
           <w:szCs w:val="32"/>
@@ -3247,7 +3224,7 @@
       <w:r>
         <w:rPr>
           <w:b/>
-          <w:color w:val="C00000"/>
+          <w:color w:val="00B050"/>
           <w:sz w:val="32"/>
           <w:szCs w:val="32"/>
         </w:rPr>
@@ -3256,7 +3233,7 @@
       <w:r>
         <w:rPr>
           <w:b/>
-          <w:color w:val="C00000"/>
+          <w:color w:val="00B050"/>
           <w:spacing w:val="-2"/>
           <w:sz w:val="32"/>
           <w:szCs w:val="32"/>
@@ -3270,6 +3247,7 @@
         <w:ind w:left="360" w:right="249"/>
         <w:jc w:val="both"/>
         <w:rPr>
+          <w:rFonts w:ascii="Tw Cen MT" w:hAnsi="Tw Cen MT"/>
           <w:b/>
           <w:spacing w:val="-2"/>
           <w:sz w:val="32"/>
@@ -3278,6 +3256,7 @@
       </w:pPr>
       <w:r>
         <w:rPr>
+          <w:rFonts w:ascii="Tw Cen MT" w:hAnsi="Tw Cen MT"/>
           <w:b/>
           <w:spacing w:val="-2"/>
           <w:sz w:val="32"/>
@@ -3387,33 +3366,17 @@
       </w:pPr>
       <w:r>
         <w:rPr>
+          <w:rFonts w:ascii="Tw Cen MT" w:hAnsi="Tw Cen MT"/>
           <w:b/>
           <w:spacing w:val="-2"/>
           <w:sz w:val="32"/>
           <w:szCs w:val="32"/>
         </w:rPr>
-        <w:t>RF</w:t>
-      </w:r>
-      <w:r>
-        <w:rPr>
-          <w:b/>
-          <w:spacing w:val="-2"/>
-          <w:sz w:val="32"/>
-          <w:szCs w:val="32"/>
-        </w:rPr>
-        <w:t>2</w:t>
-      </w:r>
-      <w:r>
-        <w:rPr>
-          <w:b/>
-          <w:spacing w:val="-2"/>
-          <w:sz w:val="32"/>
-          <w:szCs w:val="32"/>
-        </w:rPr>
-        <w:t xml:space="preserve">: </w:t>
-      </w:r>
-      <w:r>
-        <w:rPr>
+        <w:t xml:space="preserve">RF2: </w:t>
+      </w:r>
+      <w:r>
+        <w:rPr>
+          <w:rFonts w:ascii="Tw Cen MT" w:hAnsi="Tw Cen MT"/>
           <w:b/>
           <w:sz w:val="32"/>
           <w:szCs w:val="32"/>
@@ -3422,6 +3385,7 @@
       </w:r>
       <w:r>
         <w:rPr>
+          <w:rFonts w:ascii="Tw Cen MT" w:hAnsi="Tw Cen MT"/>
           <w:b/>
           <w:spacing w:val="-2"/>
           <w:sz w:val="32"/>
@@ -3695,15 +3659,15 @@
         <w:jc w:val="both"/>
         <w:rPr>
           <w:rFonts w:ascii="Tw Cen MT" w:hAnsi="Tw Cen MT"/>
-          <w:color w:val="C00000"/>
-          <w:sz w:val="28"/>
-          <w:szCs w:val="28"/>
-        </w:rPr>
-      </w:pPr>
-      <w:r>
-        <w:rPr>
-          <w:b/>
-          <w:color w:val="C00000"/>
+          <w:color w:val="00B050"/>
+          <w:sz w:val="28"/>
+          <w:szCs w:val="28"/>
+        </w:rPr>
+      </w:pPr>
+      <w:r>
+        <w:rPr>
+          <w:b/>
+          <w:color w:val="00B050"/>
           <w:sz w:val="32"/>
           <w:szCs w:val="21"/>
         </w:rPr>
@@ -3712,7 +3676,7 @@
       <w:r>
         <w:rPr>
           <w:b/>
-          <w:color w:val="C00000"/>
+          <w:color w:val="00B050"/>
           <w:spacing w:val="-2"/>
           <w:sz w:val="32"/>
           <w:szCs w:val="21"/>
@@ -3729,6 +3693,7 @@
         <w:ind w:left="360"/>
         <w:jc w:val="both"/>
         <w:rPr>
+          <w:rFonts w:ascii="Tw Cen MT" w:hAnsi="Tw Cen MT"/>
           <w:b/>
           <w:sz w:val="32"/>
           <w:szCs w:val="21"/>
@@ -3736,30 +3701,16 @@
       </w:pPr>
       <w:r>
         <w:rPr>
+          <w:rFonts w:ascii="Tw Cen MT" w:hAnsi="Tw Cen MT"/>
           <w:b/>
           <w:sz w:val="32"/>
           <w:szCs w:val="21"/>
         </w:rPr>
-        <w:t>RF</w:t>
-      </w:r>
-      <w:r>
-        <w:rPr>
-          <w:b/>
-          <w:sz w:val="32"/>
-          <w:szCs w:val="21"/>
-        </w:rPr>
-        <w:t>3</w:t>
-      </w:r>
-      <w:r>
-        <w:rPr>
-          <w:b/>
-          <w:sz w:val="32"/>
-          <w:szCs w:val="21"/>
-        </w:rPr>
-        <w:t xml:space="preserve">: Accesso al </w:t>
-      </w:r>
-      <w:r>
-        <w:rPr>
+        <w:t xml:space="preserve">RF3: Accesso al </w:t>
+      </w:r>
+      <w:r>
+        <w:rPr>
+          <w:rFonts w:ascii="Tw Cen MT" w:hAnsi="Tw Cen MT"/>
           <w:b/>
           <w:spacing w:val="-2"/>
           <w:sz w:val="32"/>
@@ -3947,6 +3898,7 @@
         <w:ind w:left="360" w:right="249"/>
         <w:jc w:val="both"/>
         <w:rPr>
+          <w:rFonts w:ascii="Tw Cen MT" w:hAnsi="Tw Cen MT"/>
           <w:b/>
           <w:bCs/>
           <w:color w:val="000000" w:themeColor="text1"/>
@@ -3956,36 +3908,18 @@
       </w:pPr>
       <w:r>
         <w:rPr>
+          <w:rFonts w:ascii="Tw Cen MT" w:hAnsi="Tw Cen MT"/>
           <w:b/>
           <w:bCs/>
           <w:color w:val="000000" w:themeColor="text1"/>
           <w:sz w:val="32"/>
           <w:szCs w:val="32"/>
         </w:rPr>
-        <w:t>RF</w:t>
-      </w:r>
-      <w:r>
-        <w:rPr>
-          <w:b/>
-          <w:bCs/>
-          <w:color w:val="000000" w:themeColor="text1"/>
-          <w:sz w:val="32"/>
-          <w:szCs w:val="32"/>
-        </w:rPr>
-        <w:t xml:space="preserve">4: </w:t>
-      </w:r>
-      <w:r>
-        <w:rPr>
-          <w:b/>
-          <w:bCs/>
-          <w:color w:val="000000" w:themeColor="text1"/>
-          <w:sz w:val="32"/>
-          <w:szCs w:val="32"/>
-        </w:rPr>
-        <w:t>Prenotazione</w:t>
-      </w:r>
-      <w:r>
-        <w:rPr>
+        <w:t>RF4: Prenotazione</w:t>
+      </w:r>
+      <w:r>
+        <w:rPr>
+          <w:rFonts w:ascii="Tw Cen MT" w:hAnsi="Tw Cen MT"/>
           <w:b/>
           <w:bCs/>
           <w:color w:val="000000" w:themeColor="text1"/>
@@ -3997,6 +3931,7 @@
       </w:r>
       <w:r>
         <w:rPr>
+          <w:rFonts w:ascii="Tw Cen MT" w:hAnsi="Tw Cen MT"/>
           <w:b/>
           <w:bCs/>
           <w:color w:val="000000" w:themeColor="text1"/>
@@ -4207,6 +4142,7 @@
         <w:ind w:left="360"/>
         <w:jc w:val="both"/>
         <w:rPr>
+          <w:rFonts w:ascii="Tw Cen MT" w:hAnsi="Tw Cen MT"/>
           <w:b/>
           <w:spacing w:val="-5"/>
           <w:sz w:val="32"/>
@@ -4215,22 +4151,16 @@
       </w:pPr>
       <w:r>
         <w:rPr>
+          <w:rFonts w:ascii="Tw Cen MT" w:hAnsi="Tw Cen MT"/>
           <w:b/>
           <w:sz w:val="32"/>
           <w:szCs w:val="21"/>
         </w:rPr>
-        <w:t>RF</w:t>
-      </w:r>
-      <w:r>
-        <w:rPr>
-          <w:b/>
-          <w:sz w:val="32"/>
-          <w:szCs w:val="21"/>
-        </w:rPr>
-        <w:t>5</w:t>
-      </w:r>
-      <w:r>
-        <w:rPr>
+        <w:t>RF5</w:t>
+      </w:r>
+      <w:r>
+        <w:rPr>
+          <w:rFonts w:ascii="Tw Cen MT" w:hAnsi="Tw Cen MT"/>
           <w:b/>
           <w:spacing w:val="-5"/>
           <w:sz w:val="32"/>
@@ -4534,21 +4464,21 @@
     <w:p>
       <w:pPr>
         <w:pStyle w:val="Corpotesto"/>
-        <w:ind w:left="360" w:right="249"/>
+        <w:ind w:left="360"/>
         <w:jc w:val="both"/>
         <w:rPr>
-          <w:b/>
-          <w:bCs/>
-          <w:color w:val="000000" w:themeColor="text1"/>
-          <w:sz w:val="32"/>
-          <w:szCs w:val="32"/>
-        </w:rPr>
-      </w:pPr>
-      <w:r>
-        <w:rPr>
-          <w:b/>
-          <w:bCs/>
-          <w:color w:val="000000" w:themeColor="text1"/>
+          <w:rFonts w:ascii="Tw Cen MT" w:hAnsi="Tw Cen MT"/>
+          <w:b/>
+          <w:bCs/>
+          <w:sz w:val="32"/>
+          <w:szCs w:val="32"/>
+        </w:rPr>
+      </w:pPr>
+      <w:r>
+        <w:rPr>
+          <w:rFonts w:ascii="Tw Cen MT" w:hAnsi="Tw Cen MT"/>
+          <w:b/>
+          <w:bCs/>
           <w:sz w:val="32"/>
           <w:szCs w:val="32"/>
         </w:rPr>
@@ -4556,9 +4486,9 @@
       </w:r>
       <w:r>
         <w:rPr>
-          <w:b/>
-          <w:bCs/>
-          <w:color w:val="000000" w:themeColor="text1"/>
+          <w:rFonts w:ascii="Tw Cen MT" w:hAnsi="Tw Cen MT"/>
+          <w:b/>
+          <w:bCs/>
           <w:sz w:val="32"/>
           <w:szCs w:val="32"/>
         </w:rPr>
@@ -4566,13 +4496,13 @@
       </w:r>
       <w:r>
         <w:rPr>
-          <w:b/>
-          <w:bCs/>
-          <w:color w:val="000000" w:themeColor="text1"/>
-          <w:sz w:val="32"/>
-          <w:szCs w:val="32"/>
-        </w:rPr>
-        <w:t>: Verificare lo stato del reso dei libri noleggiati</w:t>
+          <w:rFonts w:ascii="Tw Cen MT" w:hAnsi="Tw Cen MT"/>
+          <w:b/>
+          <w:bCs/>
+          <w:sz w:val="32"/>
+          <w:szCs w:val="32"/>
+        </w:rPr>
+        <w:t>: Codice di Verifica</w:t>
       </w:r>
     </w:p>
     <w:p>
@@ -4592,7 +4522,7 @@
           <w:sz w:val="28"/>
           <w:szCs w:val="28"/>
         </w:rPr>
-        <w:t>L’applicazione fornirà all’utente una sezione nel quale potrà vedere quanti giorni mancano al termine del noleggio e quali libri ha noleggiato</w:t>
+        <w:t>L’applicazione invia un codice di verifica un codice di verifica al momento del ritiro del libro prenotato</w:t>
       </w:r>
     </w:p>
     <w:p>
@@ -4601,6 +4531,7 @@
         <w:ind w:left="360" w:right="249"/>
         <w:jc w:val="both"/>
         <w:rPr>
+          <w:rFonts w:ascii="Tw Cen MT" w:hAnsi="Tw Cen MT"/>
           <w:b/>
           <w:bCs/>
           <w:color w:val="000000" w:themeColor="text1"/>
@@ -4610,6 +4541,7 @@
       </w:pPr>
       <w:r>
         <w:rPr>
+          <w:rFonts w:ascii="Tw Cen MT" w:hAnsi="Tw Cen MT"/>
           <w:b/>
           <w:bCs/>
           <w:color w:val="000000" w:themeColor="text1"/>
@@ -4620,6 +4552,7 @@
       </w:r>
       <w:r>
         <w:rPr>
+          <w:rFonts w:ascii="Tw Cen MT" w:hAnsi="Tw Cen MT"/>
           <w:b/>
           <w:bCs/>
           <w:color w:val="000000" w:themeColor="text1"/>
@@ -4630,13 +4563,14 @@
       </w:r>
       <w:r>
         <w:rPr>
+          <w:rFonts w:ascii="Tw Cen MT" w:hAnsi="Tw Cen MT"/>
           <w:b/>
           <w:bCs/>
           <w:color w:val="000000" w:themeColor="text1"/>
           <w:sz w:val="32"/>
           <w:szCs w:val="32"/>
         </w:rPr>
-        <w:t>: Valutazione libri</w:t>
+        <w:t>: Verificare lo stato del reso dei libri noleggiati</w:t>
       </w:r>
     </w:p>
     <w:p>
@@ -4656,67 +4590,75 @@
           <w:sz w:val="28"/>
           <w:szCs w:val="28"/>
         </w:rPr>
-        <w:t>Dopo aver effettuato correttamente il reso, l’utente riceverà per e-mail una mail lo notificherà della possibilità di poter lasciare una recensione al libro appena letto. La valutazione avverrà dando un voto da una stella (il minimo) a cinque stelle (il massimo) e scrivendo un breve commento</w:t>
+        <w:t>L’applicazione fornirà all’utente una sezione nel quale potrà vedere quanti giorni mancano al termine del noleggio e quali libri ha noleggiato</w:t>
       </w:r>
     </w:p>
     <w:p>
       <w:pPr>
         <w:pStyle w:val="Corpotesto"/>
         <w:ind w:left="360" w:right="249"/>
-        <w:rPr>
-          <w:rFonts w:ascii="Tw Cen MT" w:hAnsi="Tw Cen MT"/>
-          <w:b/>
-          <w:bCs/>
-          <w:sz w:val="32"/>
-          <w:szCs w:val="32"/>
-        </w:rPr>
-      </w:pPr>
-      <w:r>
-        <w:rPr>
-          <w:rFonts w:ascii="Tw Cen MT" w:hAnsi="Tw Cen MT"/>
-          <w:b/>
-          <w:bCs/>
-          <w:sz w:val="32"/>
-          <w:szCs w:val="32"/>
-        </w:rPr>
-        <w:t>RF8: Notifiche via mail</w:t>
+        <w:jc w:val="both"/>
+        <w:rPr>
+          <w:rFonts w:ascii="Tw Cen MT" w:hAnsi="Tw Cen MT"/>
+          <w:b/>
+          <w:bCs/>
+          <w:color w:val="000000" w:themeColor="text1"/>
+          <w:sz w:val="32"/>
+          <w:szCs w:val="32"/>
+        </w:rPr>
+      </w:pPr>
+      <w:r>
+        <w:rPr>
+          <w:rFonts w:ascii="Tw Cen MT" w:hAnsi="Tw Cen MT"/>
+          <w:b/>
+          <w:bCs/>
+          <w:color w:val="000000" w:themeColor="text1"/>
+          <w:sz w:val="32"/>
+          <w:szCs w:val="32"/>
+        </w:rPr>
+        <w:t>RF</w:t>
+      </w:r>
+      <w:r>
+        <w:rPr>
+          <w:rFonts w:ascii="Tw Cen MT" w:hAnsi="Tw Cen MT"/>
+          <w:b/>
+          <w:bCs/>
+          <w:color w:val="000000" w:themeColor="text1"/>
+          <w:sz w:val="32"/>
+          <w:szCs w:val="32"/>
+        </w:rPr>
+        <w:t>8</w:t>
+      </w:r>
+      <w:r>
+        <w:rPr>
+          <w:rFonts w:ascii="Tw Cen MT" w:hAnsi="Tw Cen MT"/>
+          <w:b/>
+          <w:bCs/>
+          <w:color w:val="000000" w:themeColor="text1"/>
+          <w:sz w:val="32"/>
+          <w:szCs w:val="32"/>
+        </w:rPr>
+        <w:t>: Valutazione libri</w:t>
       </w:r>
     </w:p>
     <w:p>
       <w:pPr>
         <w:pStyle w:val="Corpotesto"/>
         <w:ind w:left="360" w:right="249"/>
-        <w:rPr>
-          <w:rFonts w:ascii="Tw Cen MT" w:hAnsi="Tw Cen MT"/>
-          <w:sz w:val="28"/>
-          <w:szCs w:val="28"/>
-        </w:rPr>
-      </w:pPr>
-      <w:r>
-        <w:rPr>
-          <w:rFonts w:ascii="Tw Cen MT" w:hAnsi="Tw Cen MT"/>
-          <w:sz w:val="28"/>
-          <w:szCs w:val="28"/>
-        </w:rPr>
-        <w:t xml:space="preserve">L’applicazione, </w:t>
-      </w:r>
-      <w:proofErr w:type="gramStart"/>
-      <w:r>
-        <w:rPr>
-          <w:rFonts w:ascii="Tw Cen MT" w:hAnsi="Tw Cen MT"/>
-          <w:sz w:val="28"/>
-          <w:szCs w:val="28"/>
-        </w:rPr>
-        <w:t>nella sezioni</w:t>
-      </w:r>
-      <w:proofErr w:type="gramEnd"/>
-      <w:r>
-        <w:rPr>
-          <w:rFonts w:ascii="Tw Cen MT" w:hAnsi="Tw Cen MT"/>
-          <w:sz w:val="28"/>
-          <w:szCs w:val="28"/>
-        </w:rPr>
-        <w:t xml:space="preserve"> impostazioni, dovrà permettere all’utente di modificare le preferenze riguardante le email inerenti agli argomenti descritti nell’obiettivo c. Di default la preferenza sarà settata a ‘No’.</w:t>
+        <w:jc w:val="both"/>
+        <w:rPr>
+          <w:rFonts w:ascii="Tw Cen MT" w:hAnsi="Tw Cen MT"/>
+          <w:sz w:val="28"/>
+          <w:szCs w:val="28"/>
+        </w:rPr>
+      </w:pPr>
+      <w:r>
+        <w:rPr>
+          <w:rFonts w:ascii="Tw Cen MT" w:hAnsi="Tw Cen MT"/>
+          <w:sz w:val="28"/>
+          <w:szCs w:val="28"/>
+        </w:rPr>
+        <w:t>Dopo aver effettuato correttamente il reso, l’utente riceverà per e-mail una mail lo notificherà della possibilità di poter lasciare una recensione al libro appena letto. La valutazione avverrà dando un voto da una stella (il minimo) a cinque stelle (il massimo) e scrivendo un breve commento</w:t>
       </w:r>
     </w:p>
     <w:p>
@@ -4739,8 +4681,27 @@
           <w:sz w:val="32"/>
           <w:szCs w:val="32"/>
         </w:rPr>
-        <w:lastRenderedPageBreak/>
-        <w:t>RF9: Logout</w:t>
+        <w:t>RF</w:t>
+      </w:r>
+      <w:r>
+        <w:rPr>
+          <w:rFonts w:ascii="Tw Cen MT" w:hAnsi="Tw Cen MT"/>
+          <w:b/>
+          <w:bCs/>
+          <w:sz w:val="32"/>
+          <w:szCs w:val="32"/>
+        </w:rPr>
+        <w:t>9</w:t>
+      </w:r>
+      <w:r>
+        <w:rPr>
+          <w:rFonts w:ascii="Tw Cen MT" w:hAnsi="Tw Cen MT"/>
+          <w:b/>
+          <w:bCs/>
+          <w:sz w:val="32"/>
+          <w:szCs w:val="32"/>
+        </w:rPr>
+        <w:t>: Notifiche via mail</w:t>
       </w:r>
     </w:p>
     <w:p>
@@ -4749,8 +4710,97 @@
         <w:ind w:left="360" w:right="249"/>
         <w:rPr>
           <w:rFonts w:ascii="Tw Cen MT" w:hAnsi="Tw Cen MT"/>
-          <w:sz w:val="32"/>
-          <w:szCs w:val="32"/>
+          <w:sz w:val="28"/>
+          <w:szCs w:val="28"/>
+        </w:rPr>
+      </w:pPr>
+      <w:r>
+        <w:rPr>
+          <w:rFonts w:ascii="Tw Cen MT" w:hAnsi="Tw Cen MT"/>
+          <w:sz w:val="28"/>
+          <w:szCs w:val="28"/>
+        </w:rPr>
+        <w:t xml:space="preserve">L’applicazione, </w:t>
+      </w:r>
+      <w:proofErr w:type="gramStart"/>
+      <w:r>
+        <w:rPr>
+          <w:rFonts w:ascii="Tw Cen MT" w:hAnsi="Tw Cen MT"/>
+          <w:sz w:val="28"/>
+          <w:szCs w:val="28"/>
+        </w:rPr>
+        <w:t>nella sezioni</w:t>
+      </w:r>
+      <w:proofErr w:type="gramEnd"/>
+      <w:r>
+        <w:rPr>
+          <w:rFonts w:ascii="Tw Cen MT" w:hAnsi="Tw Cen MT"/>
+          <w:sz w:val="28"/>
+          <w:szCs w:val="28"/>
+        </w:rPr>
+        <w:t xml:space="preserve"> impostazioni, dovrà permettere all’utente di modificare le </w:t>
+      </w:r>
+      <w:r>
+        <w:rPr>
+          <w:rFonts w:ascii="Tw Cen MT" w:hAnsi="Tw Cen MT"/>
+          <w:sz w:val="28"/>
+          <w:szCs w:val="28"/>
+        </w:rPr>
+        <w:lastRenderedPageBreak/>
+        <w:t>preferenze riguardante le email inerenti agli argomenti descritti nell’obiettivo c. Di default la preferenza sarà settata a ‘No’.</w:t>
+      </w:r>
+    </w:p>
+    <w:p>
+      <w:pPr>
+        <w:pStyle w:val="Corpotesto"/>
+        <w:ind w:left="360" w:right="249"/>
+        <w:rPr>
+          <w:rFonts w:ascii="Tw Cen MT" w:hAnsi="Tw Cen MT"/>
+          <w:b/>
+          <w:bCs/>
+          <w:sz w:val="32"/>
+          <w:szCs w:val="32"/>
+        </w:rPr>
+      </w:pPr>
+      <w:r>
+        <w:rPr>
+          <w:rFonts w:ascii="Tw Cen MT" w:hAnsi="Tw Cen MT"/>
+          <w:b/>
+          <w:bCs/>
+          <w:sz w:val="32"/>
+          <w:szCs w:val="32"/>
+        </w:rPr>
+        <w:t>RF</w:t>
+      </w:r>
+      <w:r>
+        <w:rPr>
+          <w:rFonts w:ascii="Tw Cen MT" w:hAnsi="Tw Cen MT"/>
+          <w:b/>
+          <w:bCs/>
+          <w:sz w:val="32"/>
+          <w:szCs w:val="32"/>
+        </w:rPr>
+        <w:t>10</w:t>
+      </w:r>
+      <w:r>
+        <w:rPr>
+          <w:rFonts w:ascii="Tw Cen MT" w:hAnsi="Tw Cen MT"/>
+          <w:b/>
+          <w:bCs/>
+          <w:sz w:val="32"/>
+          <w:szCs w:val="32"/>
+        </w:rPr>
+        <w:t>: Logout</w:t>
+      </w:r>
+    </w:p>
+    <w:p>
+      <w:pPr>
+        <w:pStyle w:val="Corpotesto"/>
+        <w:ind w:left="360" w:right="249"/>
+        <w:rPr>
+          <w:rFonts w:ascii="Tw Cen MT" w:hAnsi="Tw Cen MT"/>
+          <w:sz w:val="28"/>
+          <w:szCs w:val="28"/>
         </w:rPr>
       </w:pPr>
       <w:r>
@@ -4776,6 +4826,68 @@
           <w:szCs w:val="28"/>
         </w:rPr>
         <w:t>effettuare il logout in qualsiasi momento</w:t>
+      </w:r>
+    </w:p>
+    <w:p>
+      <w:pPr>
+        <w:pStyle w:val="Corpotesto"/>
+        <w:ind w:left="360" w:right="249"/>
+        <w:rPr>
+          <w:rFonts w:ascii="Tw Cen MT" w:hAnsi="Tw Cen MT"/>
+          <w:b/>
+          <w:bCs/>
+          <w:sz w:val="32"/>
+          <w:szCs w:val="32"/>
+        </w:rPr>
+      </w:pPr>
+      <w:r>
+        <w:rPr>
+          <w:rFonts w:ascii="Tw Cen MT" w:hAnsi="Tw Cen MT"/>
+          <w:b/>
+          <w:bCs/>
+          <w:sz w:val="32"/>
+          <w:szCs w:val="32"/>
+        </w:rPr>
+        <w:t>RF1</w:t>
+      </w:r>
+      <w:r>
+        <w:rPr>
+          <w:rFonts w:ascii="Tw Cen MT" w:hAnsi="Tw Cen MT"/>
+          <w:b/>
+          <w:bCs/>
+          <w:sz w:val="32"/>
+          <w:szCs w:val="32"/>
+        </w:rPr>
+        <w:t>1</w:t>
+      </w:r>
+      <w:r>
+        <w:rPr>
+          <w:rFonts w:ascii="Tw Cen MT" w:hAnsi="Tw Cen MT"/>
+          <w:b/>
+          <w:bCs/>
+          <w:sz w:val="32"/>
+          <w:szCs w:val="32"/>
+        </w:rPr>
+        <w:t>: Pagamento multe</w:t>
+      </w:r>
+    </w:p>
+    <w:p>
+      <w:pPr>
+        <w:pStyle w:val="Corpotesto"/>
+        <w:ind w:left="360" w:right="249"/>
+        <w:rPr>
+          <w:rFonts w:ascii="Tw Cen MT" w:hAnsi="Tw Cen MT"/>
+          <w:sz w:val="32"/>
+          <w:szCs w:val="32"/>
+        </w:rPr>
+      </w:pPr>
+      <w:r>
+        <w:rPr>
+          <w:rFonts w:ascii="Tw Cen MT" w:hAnsi="Tw Cen MT"/>
+          <w:sz w:val="28"/>
+          <w:szCs w:val="28"/>
+        </w:rPr>
+        <w:t xml:space="preserve">5 giorni dopo la scadenza del noleggio di un libro, l’applicazione invierà all’indirizzo mail salvato nel database una multa per mancato reso. </w:t>
       </w:r>
       <w:r>
         <w:rPr>
@@ -4793,16 +4905,16 @@
         <w:rPr>
           <w:rFonts w:ascii="Tw Cen MT" w:hAnsi="Tw Cen MT"/>
           <w:b/>
-          <w:color w:val="C00000"/>
-          <w:sz w:val="32"/>
-          <w:szCs w:val="32"/>
-        </w:rPr>
-      </w:pPr>
-      <w:r>
-        <w:rPr>
-          <w:rFonts w:ascii="Tw Cen MT" w:hAnsi="Tw Cen MT"/>
-          <w:b/>
-          <w:color w:val="C00000"/>
+          <w:color w:val="00B050"/>
+          <w:sz w:val="32"/>
+          <w:szCs w:val="32"/>
+        </w:rPr>
+      </w:pPr>
+      <w:r>
+        <w:rPr>
+          <w:rFonts w:ascii="Tw Cen MT" w:hAnsi="Tw Cen MT"/>
+          <w:b/>
+          <w:color w:val="00B050"/>
           <w:sz w:val="32"/>
           <w:szCs w:val="32"/>
         </w:rPr>
@@ -4812,7 +4924,7 @@
         <w:rPr>
           <w:rFonts w:ascii="Tw Cen MT" w:hAnsi="Tw Cen MT"/>
           <w:b/>
-          <w:color w:val="C00000"/>
+          <w:color w:val="00B050"/>
           <w:spacing w:val="-2"/>
           <w:sz w:val="32"/>
           <w:szCs w:val="32"/>
@@ -4823,7 +4935,7 @@
         <w:rPr>
           <w:rFonts w:ascii="Tw Cen MT" w:hAnsi="Tw Cen MT"/>
           <w:b/>
-          <w:color w:val="C00000"/>
+          <w:color w:val="00B050"/>
           <w:spacing w:val="-2"/>
           <w:sz w:val="32"/>
           <w:szCs w:val="32"/>
@@ -4864,7 +4976,17 @@
           <w:sz w:val="32"/>
           <w:szCs w:val="32"/>
         </w:rPr>
-        <w:t>10</w:t>
+        <w:t>1</w:t>
+      </w:r>
+      <w:r>
+        <w:rPr>
+          <w:rFonts w:ascii="Tw Cen MT" w:hAnsi="Tw Cen MT"/>
+          <w:b/>
+          <w:spacing w:val="-2"/>
+          <w:sz w:val="32"/>
+          <w:szCs w:val="32"/>
+        </w:rPr>
+        <w:t>2</w:t>
       </w:r>
       <w:r>
         <w:rPr>
@@ -5049,7 +5171,7 @@
           <w:sz w:val="32"/>
           <w:szCs w:val="32"/>
         </w:rPr>
-        <w:t>1</w:t>
+        <w:t>3</w:t>
       </w:r>
       <w:r>
         <w:rPr>
@@ -5217,7 +5339,7 @@
           <w:sz w:val="32"/>
           <w:szCs w:val="32"/>
         </w:rPr>
-        <w:t>2</w:t>
+        <w:t>4</w:t>
       </w:r>
       <w:r>
         <w:rPr>
@@ -5368,7 +5490,7 @@
           <w:sz w:val="32"/>
           <w:szCs w:val="32"/>
         </w:rPr>
-        <w:t>3</w:t>
+        <w:t>5</w:t>
       </w:r>
       <w:r>
         <w:rPr>
@@ -5621,17 +5743,17 @@
           <w:rFonts w:ascii="Tw Cen MT" w:hAnsi="Tw Cen MT"/>
           <w:b/>
           <w:bCs/>
-          <w:color w:val="C00000"/>
-          <w:sz w:val="32"/>
-          <w:szCs w:val="32"/>
-        </w:rPr>
-      </w:pPr>
-      <w:r>
-        <w:rPr>
-          <w:rFonts w:ascii="Tw Cen MT" w:hAnsi="Tw Cen MT"/>
-          <w:b/>
-          <w:bCs/>
-          <w:color w:val="C00000"/>
+          <w:color w:val="00B050"/>
+          <w:sz w:val="32"/>
+          <w:szCs w:val="32"/>
+        </w:rPr>
+      </w:pPr>
+      <w:r>
+        <w:rPr>
+          <w:rFonts w:ascii="Tw Cen MT" w:hAnsi="Tw Cen MT"/>
+          <w:b/>
+          <w:bCs/>
+          <w:color w:val="00B050"/>
           <w:sz w:val="32"/>
           <w:szCs w:val="32"/>
         </w:rPr>
@@ -5642,7 +5764,7 @@
           <w:rFonts w:ascii="Tw Cen MT" w:hAnsi="Tw Cen MT"/>
           <w:b/>
           <w:bCs/>
-          <w:color w:val="C00000"/>
+          <w:color w:val="00B050"/>
           <w:sz w:val="32"/>
           <w:szCs w:val="32"/>
         </w:rPr>
@@ -5690,7 +5812,7 @@
           <w:sz w:val="32"/>
           <w:szCs w:val="32"/>
         </w:rPr>
-        <w:t>4</w:t>
+        <w:t>6</w:t>
       </w:r>
       <w:r>
         <w:rPr>
@@ -5778,7 +5900,7 @@
           <w:sz w:val="32"/>
           <w:szCs w:val="32"/>
         </w:rPr>
-        <w:t>5</w:t>
+        <w:t>7</w:t>
       </w:r>
       <w:r>
         <w:rPr>
@@ -5989,7 +6111,7 @@
           <w:sz w:val="32"/>
           <w:szCs w:val="32"/>
         </w:rPr>
-        <w:t>6</w:t>
+        <w:t>8</w:t>
       </w:r>
       <w:r>
         <w:rPr>
@@ -6165,7 +6287,7 @@
           <w:sz w:val="32"/>
           <w:szCs w:val="32"/>
         </w:rPr>
-        <w:t>7</w:t>
+        <w:t>9</w:t>
       </w:r>
       <w:r>
         <w:rPr>
@@ -6216,33 +6338,11 @@
         <w:ind w:left="360" w:right="249"/>
         <w:jc w:val="both"/>
         <w:rPr>
-          <w:b/>
-          <w:bCs/>
-          <w:color w:val="C00000"/>
-          <w:sz w:val="32"/>
-          <w:szCs w:val="32"/>
-        </w:rPr>
-      </w:pPr>
-      <w:r>
-        <w:rPr>
-          <w:b/>
-          <w:bCs/>
-          <w:color w:val="C00000"/>
-          <w:sz w:val="32"/>
-          <w:szCs w:val="32"/>
-        </w:rPr>
-        <w:t>NOTIFICHE</w:t>
-      </w:r>
-      <w:r>
-        <w:rPr>
-          <w:b/>
-          <w:bCs/>
-          <w:color w:val="C00000"/>
-          <w:sz w:val="32"/>
-          <w:szCs w:val="32"/>
-        </w:rPr>
-        <w:t>:</w:t>
-      </w:r>
+          <w:rFonts w:ascii="Tw Cen MT" w:hAnsi="Tw Cen MT"/>
+          <w:sz w:val="32"/>
+          <w:szCs w:val="32"/>
+        </w:rPr>
+      </w:pPr>
     </w:p>
     <w:p>
       <w:pPr>
@@ -6251,42 +6351,10 @@
         <w:jc w:val="both"/>
         <w:rPr>
           <w:rFonts w:ascii="Tw Cen MT" w:hAnsi="Tw Cen MT"/>
-          <w:b/>
-          <w:bCs/>
-          <w:sz w:val="32"/>
-          <w:szCs w:val="32"/>
-        </w:rPr>
-      </w:pPr>
-      <w:r>
-        <w:rPr>
-          <w:rFonts w:ascii="Tw Cen MT" w:hAnsi="Tw Cen MT"/>
-          <w:b/>
-          <w:bCs/>
-          <w:sz w:val="32"/>
-          <w:szCs w:val="32"/>
-        </w:rPr>
-        <w:t>RF1</w:t>
-      </w:r>
-      <w:r>
-        <w:rPr>
-          <w:rFonts w:ascii="Tw Cen MT" w:hAnsi="Tw Cen MT"/>
-          <w:b/>
-          <w:bCs/>
-          <w:sz w:val="32"/>
-          <w:szCs w:val="32"/>
-        </w:rPr>
-        <w:t>8</w:t>
-      </w:r>
-      <w:r>
-        <w:rPr>
-          <w:rFonts w:ascii="Tw Cen MT" w:hAnsi="Tw Cen MT"/>
-          <w:b/>
-          <w:bCs/>
-          <w:sz w:val="32"/>
-          <w:szCs w:val="32"/>
-        </w:rPr>
-        <w:t>: Invio mail</w:t>
-      </w:r>
+          <w:sz w:val="32"/>
+          <w:szCs w:val="32"/>
+        </w:rPr>
+      </w:pPr>
     </w:p>
     <w:p>
       <w:pPr>
@@ -6294,34 +6362,33 @@
         <w:ind w:left="360" w:right="249"/>
         <w:jc w:val="both"/>
         <w:rPr>
-          <w:rFonts w:ascii="Tw Cen MT" w:hAnsi="Tw Cen MT"/>
-          <w:sz w:val="28"/>
-          <w:szCs w:val="28"/>
-        </w:rPr>
-      </w:pPr>
-      <w:r>
-        <w:rPr>
-          <w:rFonts w:ascii="Tw Cen MT" w:hAnsi="Tw Cen MT"/>
-          <w:sz w:val="28"/>
-          <w:szCs w:val="28"/>
-        </w:rPr>
-        <w:t>L’applicazione dovrà essere in grado di mandare email inerenti agli argomenti</w:t>
-      </w:r>
-      <w:r>
-        <w:rPr>
-          <w:rFonts w:ascii="Tw Cen MT" w:hAnsi="Tw Cen MT"/>
-          <w:sz w:val="32"/>
-          <w:szCs w:val="32"/>
-        </w:rPr>
-        <w:t xml:space="preserve"> </w:t>
-      </w:r>
-      <w:r>
-        <w:rPr>
-          <w:rFonts w:ascii="Tw Cen MT" w:hAnsi="Tw Cen MT"/>
-          <w:sz w:val="28"/>
-          <w:szCs w:val="28"/>
-        </w:rPr>
-        <w:t>descritti nell’obiettivo d solo agli utenti che hanno aderito al sistema di invio mail</w:t>
+          <w:b/>
+          <w:bCs/>
+          <w:color w:val="00B050"/>
+          <w:sz w:val="32"/>
+          <w:szCs w:val="32"/>
+        </w:rPr>
+      </w:pPr>
+      <w:r>
+        <w:rPr>
+          <w:b/>
+          <w:bCs/>
+          <w:color w:val="00B050"/>
+          <w:sz w:val="32"/>
+          <w:szCs w:val="32"/>
+        </w:rPr>
+        <w:lastRenderedPageBreak/>
+        <w:t>NOTIFICHE</w:t>
+      </w:r>
+      <w:r>
+        <w:rPr>
+          <w:b/>
+          <w:bCs/>
+          <w:color w:val="00B050"/>
+          <w:sz w:val="32"/>
+          <w:szCs w:val="32"/>
+        </w:rPr>
+        <w:t>:</w:t>
       </w:r>
     </w:p>
     <w:p>
@@ -6345,27 +6412,27 @@
           <w:sz w:val="32"/>
           <w:szCs w:val="32"/>
         </w:rPr>
-        <w:t>RF1</w:t>
-      </w:r>
-      <w:r>
-        <w:rPr>
-          <w:rFonts w:ascii="Tw Cen MT" w:hAnsi="Tw Cen MT"/>
-          <w:b/>
-          <w:bCs/>
-          <w:sz w:val="32"/>
-          <w:szCs w:val="32"/>
-        </w:rPr>
-        <w:t>9</w:t>
-      </w:r>
-      <w:r>
-        <w:rPr>
-          <w:rFonts w:ascii="Tw Cen MT" w:hAnsi="Tw Cen MT"/>
-          <w:b/>
-          <w:bCs/>
-          <w:sz w:val="32"/>
-          <w:szCs w:val="32"/>
-        </w:rPr>
-        <w:t>: Notifiche</w:t>
+        <w:t>RF</w:t>
+      </w:r>
+      <w:r>
+        <w:rPr>
+          <w:rFonts w:ascii="Tw Cen MT" w:hAnsi="Tw Cen MT"/>
+          <w:b/>
+          <w:bCs/>
+          <w:sz w:val="32"/>
+          <w:szCs w:val="32"/>
+        </w:rPr>
+        <w:t>20</w:t>
+      </w:r>
+      <w:r>
+        <w:rPr>
+          <w:rFonts w:ascii="Tw Cen MT" w:hAnsi="Tw Cen MT"/>
+          <w:b/>
+          <w:bCs/>
+          <w:sz w:val="32"/>
+          <w:szCs w:val="32"/>
+        </w:rPr>
+        <w:t>: Invio mail</w:t>
       </w:r>
     </w:p>
     <w:p>
@@ -6385,7 +6452,23 @@
           <w:sz w:val="28"/>
           <w:szCs w:val="28"/>
         </w:rPr>
-        <w:t>L’applicazione dovrà fornire un sistema di notifica per le comunciazioni con l’utente</w:t>
+        <w:t>L’applicazione dovrà essere in grado di mandare email inerenti agli argomenti</w:t>
+      </w:r>
+      <w:r>
+        <w:rPr>
+          <w:rFonts w:ascii="Tw Cen MT" w:hAnsi="Tw Cen MT"/>
+          <w:sz w:val="32"/>
+          <w:szCs w:val="32"/>
+        </w:rPr>
+        <w:t xml:space="preserve"> </w:t>
+      </w:r>
+      <w:r>
+        <w:rPr>
+          <w:rFonts w:ascii="Tw Cen MT" w:hAnsi="Tw Cen MT"/>
+          <w:sz w:val="28"/>
+          <w:szCs w:val="28"/>
+        </w:rPr>
+        <w:t>descritti nell’obiettivo d solo agli utenti che hanno aderito al sistema di invio mail</w:t>
       </w:r>
     </w:p>
     <w:p>
@@ -6409,7 +6492,6 @@
           <w:sz w:val="32"/>
           <w:szCs w:val="32"/>
         </w:rPr>
-        <w:lastRenderedPageBreak/>
         <w:t>RF</w:t>
       </w:r>
       <w:r>
@@ -6420,17 +6502,27 @@
           <w:sz w:val="32"/>
           <w:szCs w:val="32"/>
         </w:rPr>
-        <w:t>20</w:t>
-      </w:r>
-      <w:r>
-        <w:rPr>
-          <w:rFonts w:ascii="Tw Cen MT" w:hAnsi="Tw Cen MT"/>
-          <w:b/>
-          <w:bCs/>
-          <w:sz w:val="32"/>
-          <w:szCs w:val="32"/>
-        </w:rPr>
-        <w:t>: Notifiche conferma prenotazione</w:t>
+        <w:t>2</w:t>
+      </w:r>
+      <w:r>
+        <w:rPr>
+          <w:rFonts w:ascii="Tw Cen MT" w:hAnsi="Tw Cen MT"/>
+          <w:b/>
+          <w:bCs/>
+          <w:sz w:val="32"/>
+          <w:szCs w:val="32"/>
+        </w:rPr>
+        <w:t>1</w:t>
+      </w:r>
+      <w:r>
+        <w:rPr>
+          <w:rFonts w:ascii="Tw Cen MT" w:hAnsi="Tw Cen MT"/>
+          <w:b/>
+          <w:bCs/>
+          <w:sz w:val="32"/>
+          <w:szCs w:val="32"/>
+        </w:rPr>
+        <w:t>: Notifiche</w:t>
       </w:r>
     </w:p>
     <w:p>
@@ -6450,23 +6542,7 @@
           <w:sz w:val="28"/>
           <w:szCs w:val="28"/>
         </w:rPr>
-        <w:t>L’applicazione dovrà inviare per e-mail una notifica di conferma per ogni libro</w:t>
-      </w:r>
-      <w:r>
-        <w:rPr>
-          <w:rFonts w:ascii="Tw Cen MT" w:hAnsi="Tw Cen MT"/>
-          <w:sz w:val="32"/>
-          <w:szCs w:val="32"/>
-        </w:rPr>
-        <w:t xml:space="preserve"> </w:t>
-      </w:r>
-      <w:r>
-        <w:rPr>
-          <w:rFonts w:ascii="Tw Cen MT" w:hAnsi="Tw Cen MT"/>
-          <w:sz w:val="28"/>
-          <w:szCs w:val="28"/>
-        </w:rPr>
-        <w:t>prenotato</w:t>
+        <w:t>L’applicazione dovrà fornire un sistema di notifica per le comunciazioni con l’utente</w:t>
       </w:r>
     </w:p>
     <w:p>
@@ -6510,17 +6586,17 @@
           <w:sz w:val="32"/>
           <w:szCs w:val="32"/>
         </w:rPr>
-        <w:t>1</w:t>
-      </w:r>
-      <w:r>
-        <w:rPr>
-          <w:rFonts w:ascii="Tw Cen MT" w:hAnsi="Tw Cen MT"/>
-          <w:b/>
-          <w:bCs/>
-          <w:sz w:val="32"/>
-          <w:szCs w:val="32"/>
-        </w:rPr>
-        <w:t>: notifiche conferma reso</w:t>
+        <w:t>2</w:t>
+      </w:r>
+      <w:r>
+        <w:rPr>
+          <w:rFonts w:ascii="Tw Cen MT" w:hAnsi="Tw Cen MT"/>
+          <w:b/>
+          <w:bCs/>
+          <w:sz w:val="32"/>
+          <w:szCs w:val="32"/>
+        </w:rPr>
+        <w:t>: Notifiche conferma prenotazione</w:t>
       </w:r>
     </w:p>
     <w:p>
@@ -6540,7 +6616,23 @@
           <w:sz w:val="28"/>
           <w:szCs w:val="28"/>
         </w:rPr>
-        <w:t>L’applicazione dovrà inviare per e-mail una notifica di conferma per ogni reso effettuato</w:t>
+        <w:t>L’applicazione dovrà inviare per e-mail una notifica di conferma per ogni libro</w:t>
+      </w:r>
+      <w:r>
+        <w:rPr>
+          <w:rFonts w:ascii="Tw Cen MT" w:hAnsi="Tw Cen MT"/>
+          <w:sz w:val="32"/>
+          <w:szCs w:val="32"/>
+        </w:rPr>
+        <w:t xml:space="preserve"> </w:t>
+      </w:r>
+      <w:r>
+        <w:rPr>
+          <w:rFonts w:ascii="Tw Cen MT" w:hAnsi="Tw Cen MT"/>
+          <w:sz w:val="28"/>
+          <w:szCs w:val="28"/>
+        </w:rPr>
+        <w:t>prenotato</w:t>
       </w:r>
     </w:p>
     <w:p>
@@ -6584,17 +6676,37 @@
           <w:sz w:val="32"/>
           <w:szCs w:val="32"/>
         </w:rPr>
-        <w:t>2</w:t>
-      </w:r>
-      <w:r>
-        <w:rPr>
-          <w:rFonts w:ascii="Tw Cen MT" w:hAnsi="Tw Cen MT"/>
-          <w:b/>
-          <w:bCs/>
-          <w:sz w:val="32"/>
-          <w:szCs w:val="32"/>
-        </w:rPr>
-        <w:t>: notifiche scadenza noleggio</w:t>
+        <w:t>3</w:t>
+      </w:r>
+      <w:r>
+        <w:rPr>
+          <w:rFonts w:ascii="Tw Cen MT" w:hAnsi="Tw Cen MT"/>
+          <w:b/>
+          <w:bCs/>
+          <w:sz w:val="32"/>
+          <w:szCs w:val="32"/>
+        </w:rPr>
+        <w:t xml:space="preserve">: </w:t>
+      </w:r>
+      <w:r>
+        <w:rPr>
+          <w:rFonts w:ascii="Tw Cen MT" w:hAnsi="Tw Cen MT"/>
+          <w:b/>
+          <w:bCs/>
+          <w:sz w:val="32"/>
+          <w:szCs w:val="32"/>
+        </w:rPr>
+        <w:t>N</w:t>
+      </w:r>
+      <w:r>
+        <w:rPr>
+          <w:rFonts w:ascii="Tw Cen MT" w:hAnsi="Tw Cen MT"/>
+          <w:b/>
+          <w:bCs/>
+          <w:sz w:val="32"/>
+          <w:szCs w:val="32"/>
+        </w:rPr>
+        <w:t>otifiche conferma reso</w:t>
       </w:r>
     </w:p>
     <w:p>
@@ -6614,7 +6726,7 @@
           <w:sz w:val="28"/>
           <w:szCs w:val="28"/>
         </w:rPr>
-        <w:t>L’applicazione dovrà inviare all’utente una notifica reminder a cinque giorni dal termine del noleggio di un libro</w:t>
+        <w:t>L’applicazione dovrà inviare per e-mail una notifica di conferma per ogni reso effettuato</w:t>
       </w:r>
     </w:p>
     <w:p>
@@ -6638,27 +6750,57 @@
           <w:sz w:val="32"/>
           <w:szCs w:val="32"/>
         </w:rPr>
-        <w:t>RF2</w:t>
-      </w:r>
-      <w:r>
-        <w:rPr>
-          <w:rFonts w:ascii="Tw Cen MT" w:hAnsi="Tw Cen MT"/>
-          <w:b/>
-          <w:bCs/>
-          <w:sz w:val="32"/>
-          <w:szCs w:val="32"/>
-        </w:rPr>
-        <w:t>3</w:t>
-      </w:r>
-      <w:r>
-        <w:rPr>
-          <w:rFonts w:ascii="Tw Cen MT" w:hAnsi="Tw Cen MT"/>
-          <w:b/>
-          <w:bCs/>
-          <w:sz w:val="32"/>
-          <w:szCs w:val="32"/>
-        </w:rPr>
-        <w:t>: notifiche appuntamento donazioni</w:t>
+        <w:t>RF</w:t>
+      </w:r>
+      <w:r>
+        <w:rPr>
+          <w:rFonts w:ascii="Tw Cen MT" w:hAnsi="Tw Cen MT"/>
+          <w:b/>
+          <w:bCs/>
+          <w:sz w:val="32"/>
+          <w:szCs w:val="32"/>
+        </w:rPr>
+        <w:t>2</w:t>
+      </w:r>
+      <w:r>
+        <w:rPr>
+          <w:rFonts w:ascii="Tw Cen MT" w:hAnsi="Tw Cen MT"/>
+          <w:b/>
+          <w:bCs/>
+          <w:sz w:val="32"/>
+          <w:szCs w:val="32"/>
+        </w:rPr>
+        <w:t>4</w:t>
+      </w:r>
+      <w:r>
+        <w:rPr>
+          <w:rFonts w:ascii="Tw Cen MT" w:hAnsi="Tw Cen MT"/>
+          <w:b/>
+          <w:bCs/>
+          <w:sz w:val="32"/>
+          <w:szCs w:val="32"/>
+        </w:rPr>
+        <w:t xml:space="preserve">: </w:t>
+      </w:r>
+      <w:r>
+        <w:rPr>
+          <w:rFonts w:ascii="Tw Cen MT" w:hAnsi="Tw Cen MT"/>
+          <w:b/>
+          <w:bCs/>
+          <w:sz w:val="32"/>
+          <w:szCs w:val="32"/>
+        </w:rPr>
+        <w:t>N</w:t>
+      </w:r>
+      <w:r>
+        <w:rPr>
+          <w:rFonts w:ascii="Tw Cen MT" w:hAnsi="Tw Cen MT"/>
+          <w:b/>
+          <w:bCs/>
+          <w:sz w:val="32"/>
+          <w:szCs w:val="32"/>
+        </w:rPr>
+        <w:t>otifiche scadenza noleggio</w:t>
       </w:r>
     </w:p>
     <w:p>
@@ -6678,7 +6820,7 @@
           <w:sz w:val="28"/>
           <w:szCs w:val="28"/>
         </w:rPr>
-        <w:t>L’applicazione dovrà inviare una notifica riguardante ogni appuntamento di donazioni libri confermato e non, con data ora e luogo</w:t>
+        <w:t>L’applicazione dovrà inviare all’utente una notifica reminder a cinque giorni dal termine del noleggio di un libro</w:t>
       </w:r>
     </w:p>
     <w:p>
@@ -6712,27 +6854,37 @@
           <w:sz w:val="32"/>
           <w:szCs w:val="32"/>
         </w:rPr>
-        <w:t>4</w:t>
-      </w:r>
-      <w:r>
-        <w:rPr>
-          <w:rFonts w:ascii="Tw Cen MT" w:hAnsi="Tw Cen MT"/>
-          <w:b/>
-          <w:bCs/>
-          <w:sz w:val="32"/>
-          <w:szCs w:val="32"/>
-        </w:rPr>
-        <w:t xml:space="preserve">: Notifiche </w:t>
-      </w:r>
-      <w:r>
-        <w:rPr>
-          <w:rFonts w:ascii="Tw Cen MT" w:hAnsi="Tw Cen MT"/>
-          <w:b/>
-          <w:bCs/>
-          <w:sz w:val="32"/>
-          <w:szCs w:val="32"/>
-        </w:rPr>
-        <w:t>di recensione</w:t>
+        <w:t>5</w:t>
+      </w:r>
+      <w:r>
+        <w:rPr>
+          <w:rFonts w:ascii="Tw Cen MT" w:hAnsi="Tw Cen MT"/>
+          <w:b/>
+          <w:bCs/>
+          <w:sz w:val="32"/>
+          <w:szCs w:val="32"/>
+        </w:rPr>
+        <w:t xml:space="preserve">: </w:t>
+      </w:r>
+      <w:r>
+        <w:rPr>
+          <w:rFonts w:ascii="Tw Cen MT" w:hAnsi="Tw Cen MT"/>
+          <w:b/>
+          <w:bCs/>
+          <w:sz w:val="32"/>
+          <w:szCs w:val="32"/>
+        </w:rPr>
+        <w:t>N</w:t>
+      </w:r>
+      <w:r>
+        <w:rPr>
+          <w:rFonts w:ascii="Tw Cen MT" w:hAnsi="Tw Cen MT"/>
+          <w:b/>
+          <w:bCs/>
+          <w:sz w:val="32"/>
+          <w:szCs w:val="32"/>
+        </w:rPr>
+        <w:t>otifiche appuntamento donazioni</w:t>
       </w:r>
     </w:p>
     <w:p>
@@ -6752,6 +6904,80 @@
           <w:sz w:val="28"/>
           <w:szCs w:val="28"/>
         </w:rPr>
+        <w:t>L’applicazione dovrà inviare una notifica riguardante ogni appuntamento di donazioni libri confermato e non, con data ora e luogo</w:t>
+      </w:r>
+    </w:p>
+    <w:p>
+      <w:pPr>
+        <w:pStyle w:val="Corpotesto"/>
+        <w:ind w:left="360" w:right="249"/>
+        <w:jc w:val="both"/>
+        <w:rPr>
+          <w:rFonts w:ascii="Tw Cen MT" w:hAnsi="Tw Cen MT"/>
+          <w:b/>
+          <w:bCs/>
+          <w:sz w:val="32"/>
+          <w:szCs w:val="32"/>
+        </w:rPr>
+      </w:pPr>
+      <w:r>
+        <w:rPr>
+          <w:rFonts w:ascii="Tw Cen MT" w:hAnsi="Tw Cen MT"/>
+          <w:b/>
+          <w:bCs/>
+          <w:sz w:val="32"/>
+          <w:szCs w:val="32"/>
+        </w:rPr>
+        <w:t>RF2</w:t>
+      </w:r>
+      <w:r>
+        <w:rPr>
+          <w:rFonts w:ascii="Tw Cen MT" w:hAnsi="Tw Cen MT"/>
+          <w:b/>
+          <w:bCs/>
+          <w:sz w:val="32"/>
+          <w:szCs w:val="32"/>
+        </w:rPr>
+        <w:t>6</w:t>
+      </w:r>
+      <w:r>
+        <w:rPr>
+          <w:rFonts w:ascii="Tw Cen MT" w:hAnsi="Tw Cen MT"/>
+          <w:b/>
+          <w:bCs/>
+          <w:sz w:val="32"/>
+          <w:szCs w:val="32"/>
+        </w:rPr>
+        <w:t xml:space="preserve">: Notifiche </w:t>
+      </w:r>
+      <w:r>
+        <w:rPr>
+          <w:rFonts w:ascii="Tw Cen MT" w:hAnsi="Tw Cen MT"/>
+          <w:b/>
+          <w:bCs/>
+          <w:sz w:val="32"/>
+          <w:szCs w:val="32"/>
+        </w:rPr>
+        <w:t>di recensione</w:t>
+      </w:r>
+    </w:p>
+    <w:p>
+      <w:pPr>
+        <w:pStyle w:val="Corpotesto"/>
+        <w:ind w:left="360" w:right="249"/>
+        <w:jc w:val="both"/>
+        <w:rPr>
+          <w:rFonts w:ascii="Tw Cen MT" w:hAnsi="Tw Cen MT"/>
+          <w:sz w:val="28"/>
+          <w:szCs w:val="28"/>
+        </w:rPr>
+      </w:pPr>
+      <w:r>
+        <w:rPr>
+          <w:rFonts w:ascii="Tw Cen MT" w:hAnsi="Tw Cen MT"/>
+          <w:sz w:val="28"/>
+          <w:szCs w:val="28"/>
+        </w:rPr>
         <w:t>L’applicazione</w:t>
       </w:r>
       <w:r>
@@ -6777,6 +7003,133 @@
           <w:szCs w:val="28"/>
         </w:rPr>
         <w:t>giorni dopo la data di reso effettuato</w:t>
+      </w:r>
+      <w:r>
+        <w:rPr>
+          <w:rFonts w:ascii="Tw Cen MT" w:hAnsi="Tw Cen MT"/>
+          <w:sz w:val="28"/>
+          <w:szCs w:val="28"/>
+        </w:rPr>
+        <w:t xml:space="preserve">. </w:t>
+      </w:r>
+      <w:r>
+        <w:rPr>
+          <w:rFonts w:ascii="Tw Cen MT" w:hAnsi="Tw Cen MT"/>
+          <w:sz w:val="28"/>
+          <w:szCs w:val="28"/>
+        </w:rPr>
+        <w:t>L’applicazione</w:t>
+      </w:r>
+      <w:r>
+        <w:rPr>
+          <w:rFonts w:ascii="Tw Cen MT" w:hAnsi="Tw Cen MT"/>
+          <w:spacing w:val="-12"/>
+          <w:sz w:val="28"/>
+          <w:szCs w:val="28"/>
+        </w:rPr>
+        <w:t xml:space="preserve"> </w:t>
+      </w:r>
+      <w:r>
+        <w:rPr>
+          <w:rFonts w:ascii="Tw Cen MT" w:hAnsi="Tw Cen MT"/>
+          <w:sz w:val="28"/>
+          <w:szCs w:val="28"/>
+        </w:rPr>
+        <w:t>dovrà</w:t>
+      </w:r>
+      <w:r>
+        <w:rPr>
+          <w:rFonts w:ascii="Tw Cen MT" w:hAnsi="Tw Cen MT"/>
+          <w:spacing w:val="-12"/>
+          <w:sz w:val="28"/>
+          <w:szCs w:val="28"/>
+        </w:rPr>
+        <w:t xml:space="preserve"> </w:t>
+      </w:r>
+      <w:r>
+        <w:rPr>
+          <w:rFonts w:ascii="Tw Cen MT" w:hAnsi="Tw Cen MT"/>
+          <w:sz w:val="28"/>
+          <w:szCs w:val="28"/>
+        </w:rPr>
+        <w:t>inviare</w:t>
+      </w:r>
+      <w:r>
+        <w:rPr>
+          <w:rFonts w:ascii="Tw Cen MT" w:hAnsi="Tw Cen MT"/>
+          <w:spacing w:val="-12"/>
+          <w:sz w:val="28"/>
+          <w:szCs w:val="28"/>
+        </w:rPr>
+        <w:t xml:space="preserve"> </w:t>
+      </w:r>
+      <w:r>
+        <w:rPr>
+          <w:rFonts w:ascii="Tw Cen MT" w:hAnsi="Tw Cen MT"/>
+          <w:sz w:val="28"/>
+          <w:szCs w:val="28"/>
+        </w:rPr>
+        <w:t>una</w:t>
+      </w:r>
+      <w:r>
+        <w:rPr>
+          <w:rFonts w:ascii="Tw Cen MT" w:hAnsi="Tw Cen MT"/>
+          <w:spacing w:val="-12"/>
+          <w:sz w:val="28"/>
+          <w:szCs w:val="28"/>
+        </w:rPr>
+        <w:t xml:space="preserve"> </w:t>
+      </w:r>
+      <w:r>
+        <w:rPr>
+          <w:rFonts w:ascii="Tw Cen MT" w:hAnsi="Tw Cen MT"/>
+          <w:sz w:val="28"/>
+          <w:szCs w:val="28"/>
+        </w:rPr>
+        <w:t>notifica</w:t>
+      </w:r>
+      <w:r>
+        <w:rPr>
+          <w:rFonts w:ascii="Tw Cen MT" w:hAnsi="Tw Cen MT"/>
+          <w:spacing w:val="-12"/>
+          <w:sz w:val="28"/>
+          <w:szCs w:val="28"/>
+        </w:rPr>
+        <w:t xml:space="preserve"> </w:t>
+      </w:r>
+      <w:r>
+        <w:rPr>
+          <w:rFonts w:ascii="Tw Cen MT" w:hAnsi="Tw Cen MT"/>
+          <w:sz w:val="28"/>
+          <w:szCs w:val="28"/>
+        </w:rPr>
+        <w:t>reminder</w:t>
+      </w:r>
+      <w:r>
+        <w:rPr>
+          <w:rFonts w:ascii="Tw Cen MT" w:hAnsi="Tw Cen MT"/>
+          <w:spacing w:val="-12"/>
+          <w:sz w:val="28"/>
+          <w:szCs w:val="28"/>
+        </w:rPr>
+        <w:t xml:space="preserve"> </w:t>
+      </w:r>
+      <w:r>
+        <w:rPr>
+          <w:rFonts w:ascii="Tw Cen MT" w:hAnsi="Tw Cen MT"/>
+          <w:sz w:val="28"/>
+          <w:szCs w:val="28"/>
+        </w:rPr>
+        <w:t xml:space="preserve">a cinque giorni dal termine del noleggio di un libro </w:t>
+      </w:r>
+      <w:r>
+        <w:rPr>
+          <w:rFonts w:ascii="Tw Cen MT" w:hAnsi="Tw Cen MT"/>
+          <w:spacing w:val="-2"/>
+          <w:sz w:val="28"/>
+          <w:szCs w:val="28"/>
+        </w:rPr>
+        <w:t>all’utente</w:t>
       </w:r>
     </w:p>
     <w:p>
@@ -6786,131 +7139,13 @@
         <w:ind w:left="360" w:right="249"/>
         <w:jc w:val="both"/>
         <w:rPr>
-          <w:rFonts w:ascii="Tw Cen MT" w:hAnsi="Tw Cen MT"/>
+          <w:b/>
+          <w:color w:val="FF0000"/>
           <w:spacing w:val="-2"/>
-          <w:sz w:val="28"/>
-          <w:szCs w:val="28"/>
-        </w:rPr>
-      </w:pPr>
-      <w:r>
-        <w:rPr>
-          <w:rFonts w:ascii="Tw Cen MT" w:hAnsi="Tw Cen MT"/>
-          <w:sz w:val="28"/>
-          <w:szCs w:val="28"/>
-        </w:rPr>
-        <w:t>L’applicazione</w:t>
-      </w:r>
-      <w:r>
-        <w:rPr>
-          <w:rFonts w:ascii="Tw Cen MT" w:hAnsi="Tw Cen MT"/>
-          <w:spacing w:val="-12"/>
-          <w:sz w:val="28"/>
-          <w:szCs w:val="28"/>
-        </w:rPr>
-        <w:t xml:space="preserve"> </w:t>
-      </w:r>
-      <w:r>
-        <w:rPr>
-          <w:rFonts w:ascii="Tw Cen MT" w:hAnsi="Tw Cen MT"/>
-          <w:sz w:val="28"/>
-          <w:szCs w:val="28"/>
-        </w:rPr>
-        <w:t>dovrà</w:t>
-      </w:r>
-      <w:r>
-        <w:rPr>
-          <w:rFonts w:ascii="Tw Cen MT" w:hAnsi="Tw Cen MT"/>
-          <w:spacing w:val="-12"/>
-          <w:sz w:val="28"/>
-          <w:szCs w:val="28"/>
-        </w:rPr>
-        <w:t xml:space="preserve"> </w:t>
-      </w:r>
-      <w:r>
-        <w:rPr>
-          <w:rFonts w:ascii="Tw Cen MT" w:hAnsi="Tw Cen MT"/>
-          <w:sz w:val="28"/>
-          <w:szCs w:val="28"/>
-        </w:rPr>
-        <w:t>inviare</w:t>
-      </w:r>
-      <w:r>
-        <w:rPr>
-          <w:rFonts w:ascii="Tw Cen MT" w:hAnsi="Tw Cen MT"/>
-          <w:spacing w:val="-12"/>
-          <w:sz w:val="28"/>
-          <w:szCs w:val="28"/>
-        </w:rPr>
-        <w:t xml:space="preserve"> </w:t>
-      </w:r>
-      <w:r>
-        <w:rPr>
-          <w:rFonts w:ascii="Tw Cen MT" w:hAnsi="Tw Cen MT"/>
-          <w:sz w:val="28"/>
-          <w:szCs w:val="28"/>
-        </w:rPr>
-        <w:t>una</w:t>
-      </w:r>
-      <w:r>
-        <w:rPr>
-          <w:rFonts w:ascii="Tw Cen MT" w:hAnsi="Tw Cen MT"/>
-          <w:spacing w:val="-12"/>
-          <w:sz w:val="28"/>
-          <w:szCs w:val="28"/>
-        </w:rPr>
-        <w:t xml:space="preserve"> </w:t>
-      </w:r>
-      <w:r>
-        <w:rPr>
-          <w:rFonts w:ascii="Tw Cen MT" w:hAnsi="Tw Cen MT"/>
-          <w:sz w:val="28"/>
-          <w:szCs w:val="28"/>
-        </w:rPr>
-        <w:t>notifica</w:t>
-      </w:r>
-      <w:r>
-        <w:rPr>
-          <w:rFonts w:ascii="Tw Cen MT" w:hAnsi="Tw Cen MT"/>
-          <w:spacing w:val="-12"/>
-          <w:sz w:val="28"/>
-          <w:szCs w:val="28"/>
-        </w:rPr>
-        <w:t xml:space="preserve"> </w:t>
-      </w:r>
-      <w:r>
-        <w:rPr>
-          <w:rFonts w:ascii="Tw Cen MT" w:hAnsi="Tw Cen MT"/>
-          <w:sz w:val="28"/>
-          <w:szCs w:val="28"/>
-        </w:rPr>
-        <w:t>reminder</w:t>
-      </w:r>
-      <w:r>
-        <w:rPr>
-          <w:rFonts w:ascii="Tw Cen MT" w:hAnsi="Tw Cen MT"/>
-          <w:spacing w:val="-12"/>
-          <w:sz w:val="28"/>
-          <w:szCs w:val="28"/>
-        </w:rPr>
-        <w:t xml:space="preserve"> </w:t>
-      </w:r>
-      <w:r>
-        <w:rPr>
-          <w:rFonts w:ascii="Tw Cen MT" w:hAnsi="Tw Cen MT"/>
-          <w:sz w:val="28"/>
-          <w:szCs w:val="28"/>
-        </w:rPr>
-        <w:t xml:space="preserve">a cinque giorni dal termine del noleggio di un libro </w:t>
-      </w:r>
-      <w:r>
-        <w:rPr>
-          <w:rFonts w:ascii="Tw Cen MT" w:hAnsi="Tw Cen MT"/>
-          <w:spacing w:val="-2"/>
-          <w:sz w:val="28"/>
-          <w:szCs w:val="28"/>
-        </w:rPr>
-        <w:t>all’utente</w:t>
-      </w:r>
+          <w:sz w:val="32"/>
+          <w:szCs w:val="32"/>
+        </w:rPr>
+      </w:pPr>
     </w:p>
     <w:p>
       <w:pPr>
@@ -6919,40 +7154,25 @@
         <w:ind w:left="360" w:right="249"/>
         <w:jc w:val="both"/>
         <w:rPr>
-          <w:b/>
-          <w:color w:val="FF0000"/>
+          <w:color w:val="00B050"/>
+          <w:sz w:val="32"/>
+          <w:szCs w:val="32"/>
+        </w:rPr>
+      </w:pPr>
+      <w:r>
+        <w:rPr>
+          <w:b/>
+          <w:color w:val="00B050"/>
           <w:spacing w:val="-2"/>
           <w:sz w:val="32"/>
           <w:szCs w:val="32"/>
         </w:rPr>
-      </w:pPr>
-    </w:p>
-    <w:p>
-      <w:pPr>
-        <w:pStyle w:val="Corpotesto"/>
-        <w:spacing w:before="57"/>
-        <w:ind w:left="360" w:right="249"/>
-        <w:jc w:val="both"/>
-        <w:rPr>
-          <w:color w:val="C00000"/>
-          <w:sz w:val="32"/>
-          <w:szCs w:val="32"/>
-        </w:rPr>
-      </w:pPr>
-      <w:r>
-        <w:rPr>
-          <w:b/>
-          <w:color w:val="C00000"/>
-          <w:spacing w:val="-2"/>
-          <w:sz w:val="32"/>
-          <w:szCs w:val="32"/>
-        </w:rPr>
         <w:t>DONAZIONI</w:t>
       </w:r>
       <w:r>
         <w:rPr>
           <w:b/>
-          <w:color w:val="C00000"/>
+          <w:color w:val="00B050"/>
           <w:spacing w:val="-2"/>
           <w:sz w:val="32"/>
           <w:szCs w:val="32"/>
@@ -6991,7 +7211,7 @@
           <w:szCs w:val="32"/>
           <w:u w:val="none"/>
         </w:rPr>
-        <w:t>5</w:t>
+        <w:t>7</w:t>
       </w:r>
       <w:r>
         <w:rPr>
@@ -7160,7 +7380,7 @@
           <w:sz w:val="32"/>
           <w:szCs w:val="32"/>
         </w:rPr>
-        <w:t>6</w:t>
+        <w:t>8</w:t>
       </w:r>
       <w:r>
         <w:rPr>
@@ -7381,7 +7601,7 @@
           <w:sz w:val="32"/>
           <w:szCs w:val="32"/>
         </w:rPr>
-        <w:t>7</w:t>
+        <w:t>9</w:t>
       </w:r>
       <w:r>
         <w:rPr>
@@ -7440,16 +7660,16 @@
         <w:rPr>
           <w:b/>
           <w:bCs/>
-          <w:color w:val="C00000"/>
-          <w:sz w:val="32"/>
-          <w:szCs w:val="32"/>
-        </w:rPr>
-      </w:pPr>
-      <w:r>
-        <w:rPr>
-          <w:b/>
-          <w:bCs/>
-          <w:color w:val="C00000"/>
+          <w:color w:val="00B050"/>
+          <w:sz w:val="32"/>
+          <w:szCs w:val="32"/>
+        </w:rPr>
+      </w:pPr>
+      <w:r>
+        <w:rPr>
+          <w:b/>
+          <w:bCs/>
+          <w:color w:val="00B050"/>
           <w:sz w:val="32"/>
           <w:szCs w:val="32"/>
         </w:rPr>
@@ -7459,7 +7679,7 @@
         <w:rPr>
           <w:b/>
           <w:bCs/>
-          <w:color w:val="C00000"/>
+          <w:color w:val="00B050"/>
           <w:sz w:val="32"/>
           <w:szCs w:val="32"/>
         </w:rPr>
@@ -7489,27 +7709,27 @@
           <w:sz w:val="32"/>
           <w:szCs w:val="32"/>
         </w:rPr>
-        <w:t>RF2</w:t>
-      </w:r>
-      <w:r>
-        <w:rPr>
-          <w:rFonts w:ascii="Tw Cen MT" w:hAnsi="Tw Cen MT"/>
-          <w:b/>
-          <w:bCs/>
-          <w:sz w:val="32"/>
-          <w:szCs w:val="32"/>
-        </w:rPr>
-        <w:t>8</w:t>
-      </w:r>
-      <w:r>
-        <w:rPr>
-          <w:rFonts w:ascii="Tw Cen MT" w:hAnsi="Tw Cen MT"/>
-          <w:b/>
-          <w:bCs/>
-          <w:sz w:val="32"/>
-          <w:szCs w:val="32"/>
-        </w:rPr>
-        <w:t>: Collegamento con MongoDB</w:t>
+        <w:t>RF</w:t>
+      </w:r>
+      <w:r>
+        <w:rPr>
+          <w:rFonts w:ascii="Tw Cen MT" w:hAnsi="Tw Cen MT"/>
+          <w:b/>
+          <w:bCs/>
+          <w:sz w:val="32"/>
+          <w:szCs w:val="32"/>
+        </w:rPr>
+        <w:t>30:</w:t>
+      </w:r>
+      <w:r>
+        <w:rPr>
+          <w:rFonts w:ascii="Tw Cen MT" w:hAnsi="Tw Cen MT"/>
+          <w:b/>
+          <w:bCs/>
+          <w:sz w:val="32"/>
+          <w:szCs w:val="32"/>
+        </w:rPr>
+        <w:t xml:space="preserve"> Collegamento con MongoDB</w:t>
       </w:r>
     </w:p>
     <w:p>
@@ -7558,16 +7778,16 @@
         <w:rPr>
           <w:b/>
           <w:bCs/>
-          <w:color w:val="C00000"/>
-          <w:sz w:val="32"/>
-          <w:szCs w:val="32"/>
-        </w:rPr>
-      </w:pPr>
-      <w:r>
-        <w:rPr>
-          <w:b/>
-          <w:bCs/>
-          <w:color w:val="C00000"/>
+          <w:color w:val="00B050"/>
+          <w:sz w:val="32"/>
+          <w:szCs w:val="32"/>
+        </w:rPr>
+      </w:pPr>
+      <w:r>
+        <w:rPr>
+          <w:b/>
+          <w:bCs/>
+          <w:color w:val="00B050"/>
           <w:sz w:val="32"/>
           <w:szCs w:val="32"/>
         </w:rPr>
@@ -7585,19 +7805,49 @@
           <w:rFonts w:ascii="Tw Cen MT" w:hAnsi="Tw Cen MT"/>
           <w:b/>
           <w:bCs/>
-          <w:sz w:val="28"/>
-          <w:szCs w:val="28"/>
-        </w:rPr>
-      </w:pPr>
-      <w:r>
-        <w:rPr>
-          <w:rFonts w:ascii="Tw Cen MT" w:hAnsi="Tw Cen MT"/>
-          <w:b/>
-          <w:bCs/>
-          <w:sz w:val="28"/>
-          <w:szCs w:val="28"/>
-        </w:rPr>
-        <w:t xml:space="preserve">RF29: Messagi d’errore </w:t>
+          <w:sz w:val="32"/>
+          <w:szCs w:val="32"/>
+        </w:rPr>
+      </w:pPr>
+      <w:r>
+        <w:rPr>
+          <w:rFonts w:ascii="Tw Cen MT" w:hAnsi="Tw Cen MT"/>
+          <w:b/>
+          <w:bCs/>
+          <w:sz w:val="32"/>
+          <w:szCs w:val="32"/>
+        </w:rPr>
+        <w:t>RF</w:t>
+      </w:r>
+      <w:r>
+        <w:rPr>
+          <w:rFonts w:ascii="Tw Cen MT" w:hAnsi="Tw Cen MT"/>
+          <w:b/>
+          <w:bCs/>
+          <w:sz w:val="32"/>
+          <w:szCs w:val="32"/>
+        </w:rPr>
+        <w:t>3</w:t>
+      </w:r>
+      <w:r>
+        <w:rPr>
+          <w:rFonts w:ascii="Tw Cen MT" w:hAnsi="Tw Cen MT"/>
+          <w:b/>
+          <w:bCs/>
+          <w:sz w:val="32"/>
+          <w:szCs w:val="32"/>
+        </w:rPr>
+        <w:t>1</w:t>
+      </w:r>
+      <w:r>
+        <w:rPr>
+          <w:rFonts w:ascii="Tw Cen MT" w:hAnsi="Tw Cen MT"/>
+          <w:b/>
+          <w:bCs/>
+          <w:sz w:val="32"/>
+          <w:szCs w:val="32"/>
+        </w:rPr>
+        <w:t xml:space="preserve">: Messagi d’errore </w:t>
       </w:r>
     </w:p>
     <w:p>
@@ -7624,20 +7874,6 @@
     </w:p>
     <w:p>
       <w:pPr>
-        <w:tabs>
-          <w:tab w:val="left" w:pos="2593"/>
-        </w:tabs>
-        <w:ind w:left="360" w:right="196"/>
-        <w:jc w:val="both"/>
-        <w:rPr>
-          <w:rFonts w:ascii="Tw Cen MT" w:hAnsi="Tw Cen MT"/>
-          <w:sz w:val="28"/>
-          <w:szCs w:val="28"/>
-        </w:rPr>
-      </w:pPr>
-    </w:p>
-    <w:p>
-      <w:pPr>
         <w:rPr>
           <w:rFonts w:ascii="Arial" w:hAnsi="Arial" w:cs="Arial"/>
           <w:b/>
@@ -7646,16 +7882,6 @@
           <w:szCs w:val="24"/>
         </w:rPr>
       </w:pPr>
-      <w:r>
-        <w:rPr>
-          <w:rFonts w:ascii="Arial" w:hAnsi="Arial" w:cs="Arial"/>
-          <w:b/>
-          <w:color w:val="FF0000"/>
-          <w:sz w:val="40"/>
-          <w:szCs w:val="24"/>
-        </w:rPr>
-        <w:br w:type="page"/>
-      </w:r>
     </w:p>
     <w:p>
       <w:pPr>
@@ -7671,7 +7897,7 @@
         <w:jc w:val="both"/>
         <w:rPr>
           <w:rFonts w:ascii="Arial" w:hAnsi="Arial" w:cs="Arial"/>
-          <w:color w:val="C00000"/>
+          <w:color w:val="00B050"/>
           <w:sz w:val="24"/>
           <w:szCs w:val="24"/>
         </w:rPr>
@@ -7680,7 +7906,7 @@
         <w:rPr>
           <w:rFonts w:ascii="Arial" w:hAnsi="Arial" w:cs="Arial"/>
           <w:b/>
-          <w:color w:val="C00000"/>
+          <w:color w:val="00B050"/>
           <w:sz w:val="40"/>
           <w:szCs w:val="24"/>
         </w:rPr>
@@ -7691,7 +7917,7 @@
         <w:rPr>
           <w:rFonts w:ascii="Arial" w:hAnsi="Arial" w:cs="Arial"/>
           <w:b/>
-          <w:color w:val="C00000"/>
+          <w:color w:val="00B050"/>
           <w:spacing w:val="-2"/>
           <w:sz w:val="40"/>
           <w:szCs w:val="24"/>
@@ -7702,7 +7928,7 @@
         <w:rPr>
           <w:rFonts w:ascii="Arial" w:hAnsi="Arial" w:cs="Arial"/>
           <w:b/>
-          <w:color w:val="C00000"/>
+          <w:color w:val="00B050"/>
           <w:spacing w:val="-2"/>
           <w:sz w:val="40"/>
           <w:szCs w:val="24"/>
@@ -7710,13 +7936,16 @@
         <w:fldChar w:fldCharType="begin"/>
       </w:r>
       <w:r>
+        <w:rPr>
+          <w:color w:val="00B050"/>
+        </w:rPr>
         <w:instrText xml:space="preserve"> XE "</w:instrText>
       </w:r>
       <w:r>
         <w:rPr>
           <w:rFonts w:ascii="Arial" w:hAnsi="Arial" w:cs="Arial"/>
           <w:b/>
-          <w:color w:val="C00000"/>
+          <w:color w:val="00B050"/>
           <w:sz w:val="40"/>
           <w:szCs w:val="24"/>
         </w:rPr>
@@ -7726,7 +7955,7 @@
         <w:rPr>
           <w:rFonts w:ascii="Arial" w:hAnsi="Arial" w:cs="Arial"/>
           <w:b/>
-          <w:color w:val="C00000"/>
+          <w:color w:val="00B050"/>
           <w:spacing w:val="-2"/>
           <w:sz w:val="40"/>
           <w:szCs w:val="24"/>
@@ -7734,13 +7963,16 @@
         <w:instrText>Funzionali</w:instrText>
       </w:r>
       <w:r>
+        <w:rPr>
+          <w:color w:val="00B050"/>
+        </w:rPr>
         <w:instrText xml:space="preserve">" </w:instrText>
       </w:r>
       <w:r>
         <w:rPr>
           <w:rFonts w:ascii="Arial" w:hAnsi="Arial" w:cs="Arial"/>
           <w:b/>
-          <w:color w:val="C00000"/>
+          <w:color w:val="00B050"/>
           <w:spacing w:val="-2"/>
           <w:sz w:val="40"/>
           <w:szCs w:val="24"/>
@@ -7955,16 +8187,16 @@
         <w:pStyle w:val="Default"/>
         <w:ind w:left="360"/>
         <w:rPr>
-          <w:rFonts w:ascii="Times New Roman" w:hAnsi="Times New Roman" w:cs="Times New Roman"/>
-          <w:b/>
-          <w:bCs/>
-          <w:sz w:val="32"/>
-          <w:szCs w:val="32"/>
-        </w:rPr>
-      </w:pPr>
-      <w:r>
-        <w:rPr>
-          <w:rFonts w:ascii="Times New Roman" w:hAnsi="Times New Roman" w:cs="Times New Roman"/>
+          <w:rFonts w:cs="Times New Roman"/>
+          <w:b/>
+          <w:bCs/>
+          <w:sz w:val="32"/>
+          <w:szCs w:val="32"/>
+        </w:rPr>
+      </w:pPr>
+      <w:r>
+        <w:rPr>
+          <w:rFonts w:cs="Times New Roman"/>
           <w:b/>
           <w:bCs/>
           <w:sz w:val="32"/>
@@ -7995,16 +8227,16 @@
         <w:pStyle w:val="Default"/>
         <w:ind w:left="360"/>
         <w:rPr>
-          <w:rFonts w:ascii="Times New Roman" w:hAnsi="Times New Roman" w:cs="Times New Roman"/>
-          <w:b/>
-          <w:bCs/>
-          <w:sz w:val="32"/>
-          <w:szCs w:val="32"/>
-        </w:rPr>
-      </w:pPr>
-      <w:r>
-        <w:rPr>
-          <w:rFonts w:ascii="Times New Roman" w:hAnsi="Times New Roman" w:cs="Times New Roman"/>
+          <w:rFonts w:cs="Times New Roman"/>
+          <w:b/>
+          <w:bCs/>
+          <w:sz w:val="32"/>
+          <w:szCs w:val="32"/>
+        </w:rPr>
+      </w:pPr>
+      <w:r>
+        <w:rPr>
+          <w:rFonts w:cs="Times New Roman"/>
           <w:b/>
           <w:bCs/>
           <w:sz w:val="32"/>
@@ -8126,7 +8358,7 @@
         <w:pStyle w:val="Default"/>
         <w:ind w:left="360"/>
         <w:rPr>
-          <w:rFonts w:ascii="Times New Roman" w:hAnsi="Times New Roman" w:cs="Times New Roman"/>
+          <w:rFonts w:cs="Times New Roman"/>
           <w:b/>
           <w:bCs/>
           <w:spacing w:val="-2"/>
@@ -8136,7 +8368,7 @@
       </w:pPr>
       <w:r>
         <w:rPr>
-          <w:rFonts w:ascii="Times New Roman" w:hAnsi="Times New Roman" w:cs="Times New Roman"/>
+          <w:rFonts w:cs="Times New Roman"/>
           <w:b/>
           <w:bCs/>
           <w:sz w:val="32"/>
@@ -8146,7 +8378,7 @@
       </w:r>
       <w:r>
         <w:rPr>
-          <w:rFonts w:ascii="Times New Roman" w:hAnsi="Times New Roman" w:cs="Times New Roman"/>
+          <w:rFonts w:cs="Times New Roman"/>
           <w:b/>
           <w:bCs/>
           <w:spacing w:val="-2"/>
@@ -8182,6 +8414,7 @@
         <w:ind w:left="360"/>
         <w:jc w:val="both"/>
         <w:rPr>
+          <w:rFonts w:ascii="Tw Cen MT" w:hAnsi="Tw Cen MT"/>
           <w:b/>
           <w:spacing w:val="-2"/>
           <w:sz w:val="32"/>
@@ -8190,6 +8423,7 @@
       </w:pPr>
       <w:r>
         <w:rPr>
+          <w:rFonts w:ascii="Tw Cen MT" w:hAnsi="Tw Cen MT"/>
           <w:b/>
           <w:sz w:val="32"/>
           <w:szCs w:val="32"/>
@@ -8198,6 +8432,7 @@
       </w:r>
       <w:r>
         <w:rPr>
+          <w:rFonts w:ascii="Tw Cen MT" w:hAnsi="Tw Cen MT"/>
           <w:b/>
           <w:spacing w:val="-2"/>
           <w:sz w:val="32"/>
@@ -8264,14 +8499,16 @@
         <w:ind w:left="360"/>
         <w:jc w:val="both"/>
         <w:rPr>
-          <w:b/>
-          <w:bCs/>
-          <w:sz w:val="32"/>
-          <w:szCs w:val="32"/>
-        </w:rPr>
-      </w:pPr>
-      <w:r>
-        <w:rPr>
+          <w:rFonts w:ascii="Tw Cen MT" w:hAnsi="Tw Cen MT"/>
+          <w:b/>
+          <w:bCs/>
+          <w:sz w:val="32"/>
+          <w:szCs w:val="32"/>
+        </w:rPr>
+      </w:pPr>
+      <w:r>
+        <w:rPr>
+          <w:rFonts w:ascii="Tw Cen MT" w:hAnsi="Tw Cen MT"/>
           <w:b/>
           <w:bCs/>
           <w:sz w:val="32"/>
@@ -8285,6 +8522,7 @@
         <w:ind w:left="360"/>
         <w:jc w:val="both"/>
         <w:rPr>
+          <w:rFonts w:ascii="Tw Cen MT" w:hAnsi="Tw Cen MT"/>
           <w:b/>
           <w:sz w:val="28"/>
           <w:szCs w:val="28"/>
@@ -8343,14 +8581,16 @@
         <w:ind w:left="360"/>
         <w:jc w:val="both"/>
         <w:rPr>
-          <w:b/>
-          <w:bCs/>
-          <w:sz w:val="32"/>
-          <w:szCs w:val="32"/>
-        </w:rPr>
-      </w:pPr>
-      <w:r>
-        <w:rPr>
+          <w:rFonts w:ascii="Tw Cen MT" w:hAnsi="Tw Cen MT"/>
+          <w:b/>
+          <w:bCs/>
+          <w:sz w:val="32"/>
+          <w:szCs w:val="32"/>
+        </w:rPr>
+      </w:pPr>
+      <w:r>
+        <w:rPr>
+          <w:rFonts w:ascii="Tw Cen MT" w:hAnsi="Tw Cen MT"/>
           <w:b/>
           <w:bCs/>
           <w:sz w:val="32"/>
@@ -8366,6 +8606,7 @@
         <w:ind w:left="360"/>
         <w:jc w:val="both"/>
         <w:rPr>
+          <w:rFonts w:ascii="Tw Cen MT" w:hAnsi="Tw Cen MT"/>
           <w:b/>
           <w:bCs/>
           <w:sz w:val="28"/>
@@ -8503,13 +8744,15 @@
         <w:ind w:left="360"/>
         <w:jc w:val="both"/>
         <w:rPr>
-          <w:b/>
-          <w:sz w:val="32"/>
-          <w:szCs w:val="32"/>
-        </w:rPr>
-      </w:pPr>
-      <w:r>
-        <w:rPr>
+          <w:rFonts w:ascii="Tw Cen MT" w:hAnsi="Tw Cen MT"/>
+          <w:b/>
+          <w:sz w:val="32"/>
+          <w:szCs w:val="32"/>
+        </w:rPr>
+      </w:pPr>
+      <w:r>
+        <w:rPr>
+          <w:rFonts w:ascii="Tw Cen MT" w:hAnsi="Tw Cen MT"/>
           <w:b/>
           <w:spacing w:val="-2"/>
           <w:sz w:val="32"/>
@@ -8738,14 +8981,16 @@
         <w:ind w:left="360" w:right="141"/>
         <w:jc w:val="both"/>
         <w:rPr>
-          <w:b/>
-          <w:bCs/>
-          <w:sz w:val="32"/>
-          <w:szCs w:val="32"/>
-        </w:rPr>
-      </w:pPr>
-      <w:r>
-        <w:rPr>
+          <w:rFonts w:ascii="Tw Cen MT" w:hAnsi="Tw Cen MT"/>
+          <w:b/>
+          <w:bCs/>
+          <w:sz w:val="32"/>
+          <w:szCs w:val="32"/>
+        </w:rPr>
+      </w:pPr>
+      <w:r>
+        <w:rPr>
+          <w:rFonts w:ascii="Tw Cen MT" w:hAnsi="Tw Cen MT"/>
           <w:b/>
           <w:bCs/>
           <w:sz w:val="32"/>
@@ -8915,15 +9160,19 @@
         <w:jc w:val="both"/>
         <w:rPr>
           <w:rFonts w:ascii="Tw Cen MT" w:hAnsi="Tw Cen MT"/>
-          <w:sz w:val="28"/>
-          <w:szCs w:val="28"/>
-        </w:rPr>
-      </w:pPr>
-      <w:r>
-        <w:rPr>
-          <w:rFonts w:ascii="Tw Cen MT" w:hAnsi="Tw Cen MT"/>
-          <w:sz w:val="28"/>
-          <w:szCs w:val="28"/>
+          <w:b/>
+          <w:bCs/>
+          <w:sz w:val="32"/>
+          <w:szCs w:val="32"/>
+        </w:rPr>
+      </w:pPr>
+      <w:r>
+        <w:rPr>
+          <w:rFonts w:ascii="Tw Cen MT" w:hAnsi="Tw Cen MT"/>
+          <w:b/>
+          <w:bCs/>
+          <w:sz w:val="32"/>
+          <w:szCs w:val="32"/>
         </w:rPr>
         <w:t>RNF10: Strong Pass</w:t>
       </w:r>
@@ -9036,15 +9285,7 @@
           <w:sz w:val="28"/>
           <w:szCs w:val="28"/>
         </w:rPr>
-        <w:t>Presenza di almeno</w:t>
-      </w:r>
-      <w:r>
-        <w:rPr>
-          <w:rFonts w:ascii="Tw Cen MT" w:hAnsi="Tw Cen MT"/>
-          <w:sz w:val="28"/>
-          <w:szCs w:val="28"/>
-        </w:rPr>
-        <w:t xml:space="preserve"> un carattere speciale</w:t>
+        <w:t>Presenza di almeno un carattere speciale</w:t>
       </w:r>
     </w:p>
     <w:p>
@@ -9092,7 +9333,7 @@
         <w:jc w:val="both"/>
         <w:rPr>
           <w:rFonts w:ascii="Arial" w:hAnsi="Arial" w:cs="Arial"/>
-          <w:color w:val="C00000"/>
+          <w:color w:val="00B050"/>
           <w:sz w:val="40"/>
           <w:szCs w:val="40"/>
           <w:u w:val="none"/>
@@ -9101,7 +9342,7 @@
       <w:r>
         <w:rPr>
           <w:rFonts w:ascii="Arial" w:hAnsi="Arial" w:cs="Arial"/>
-          <w:color w:val="C00000"/>
+          <w:color w:val="00B050"/>
           <w:sz w:val="40"/>
           <w:szCs w:val="40"/>
           <w:u w:val="none"/>
@@ -9112,7 +9353,7 @@
       <w:r>
         <w:rPr>
           <w:rFonts w:ascii="Arial" w:hAnsi="Arial" w:cs="Arial"/>
-          <w:color w:val="C00000"/>
+          <w:color w:val="00B050"/>
           <w:spacing w:val="-4"/>
           <w:sz w:val="40"/>
           <w:szCs w:val="40"/>
@@ -9123,7 +9364,7 @@
       <w:r>
         <w:rPr>
           <w:rFonts w:ascii="Arial" w:hAnsi="Arial" w:cs="Arial"/>
-          <w:color w:val="C00000"/>
+          <w:color w:val="00B050"/>
           <w:sz w:val="40"/>
           <w:szCs w:val="40"/>
           <w:u w:val="none"/>
@@ -9133,7 +9374,7 @@
       <w:r>
         <w:rPr>
           <w:rFonts w:ascii="Arial" w:hAnsi="Arial" w:cs="Arial"/>
-          <w:color w:val="C00000"/>
+          <w:color w:val="00B050"/>
           <w:spacing w:val="-4"/>
           <w:sz w:val="40"/>
           <w:szCs w:val="40"/>
@@ -9144,7 +9385,7 @@
       <w:r>
         <w:rPr>
           <w:rFonts w:ascii="Arial" w:hAnsi="Arial" w:cs="Arial"/>
-          <w:color w:val="C00000"/>
+          <w:color w:val="00B050"/>
           <w:sz w:val="40"/>
           <w:szCs w:val="40"/>
           <w:u w:val="none"/>
@@ -9154,7 +9395,7 @@
       <w:r>
         <w:rPr>
           <w:rFonts w:ascii="Arial" w:hAnsi="Arial" w:cs="Arial"/>
-          <w:color w:val="C00000"/>
+          <w:color w:val="00B050"/>
           <w:spacing w:val="-5"/>
           <w:sz w:val="40"/>
           <w:szCs w:val="40"/>
@@ -9165,7 +9406,7 @@
       <w:r>
         <w:rPr>
           <w:rFonts w:ascii="Arial" w:hAnsi="Arial" w:cs="Arial"/>
-          <w:color w:val="C00000"/>
+          <w:color w:val="00B050"/>
           <w:spacing w:val="-5"/>
           <w:sz w:val="40"/>
           <w:szCs w:val="40"/>
@@ -9174,12 +9415,15 @@
         <w:fldChar w:fldCharType="begin"/>
       </w:r>
       <w:r>
+        <w:rPr>
+          <w:color w:val="00B050"/>
+        </w:rPr>
         <w:instrText xml:space="preserve"> XE "</w:instrText>
       </w:r>
       <w:r>
         <w:rPr>
           <w:rFonts w:ascii="Arial" w:hAnsi="Arial" w:cs="Arial"/>
-          <w:color w:val="C00000"/>
+          <w:color w:val="00B050"/>
           <w:sz w:val="40"/>
           <w:szCs w:val="40"/>
           <w:u w:val="none"/>
@@ -9189,7 +9433,7 @@
       <w:r>
         <w:rPr>
           <w:rFonts w:ascii="Arial" w:hAnsi="Arial" w:cs="Arial"/>
-          <w:color w:val="C00000"/>
+          <w:color w:val="00B050"/>
           <w:spacing w:val="-4"/>
           <w:sz w:val="40"/>
           <w:szCs w:val="40"/>
@@ -9200,7 +9444,7 @@
       <w:r>
         <w:rPr>
           <w:rFonts w:ascii="Arial" w:hAnsi="Arial" w:cs="Arial"/>
-          <w:color w:val="C00000"/>
+          <w:color w:val="00B050"/>
           <w:sz w:val="40"/>
           <w:szCs w:val="40"/>
           <w:u w:val="none"/>
@@ -9210,7 +9454,7 @@
       <w:r>
         <w:rPr>
           <w:rFonts w:ascii="Arial" w:hAnsi="Arial" w:cs="Arial"/>
-          <w:color w:val="C00000"/>
+          <w:color w:val="00B050"/>
           <w:spacing w:val="-4"/>
           <w:sz w:val="40"/>
           <w:szCs w:val="40"/>
@@ -9221,7 +9465,7 @@
       <w:r>
         <w:rPr>
           <w:rFonts w:ascii="Arial" w:hAnsi="Arial" w:cs="Arial"/>
-          <w:color w:val="C00000"/>
+          <w:color w:val="00B050"/>
           <w:sz w:val="40"/>
           <w:szCs w:val="40"/>
           <w:u w:val="none"/>
@@ -9231,7 +9475,7 @@
       <w:r>
         <w:rPr>
           <w:rFonts w:ascii="Arial" w:hAnsi="Arial" w:cs="Arial"/>
-          <w:color w:val="C00000"/>
+          <w:color w:val="00B050"/>
           <w:spacing w:val="-5"/>
           <w:sz w:val="40"/>
           <w:szCs w:val="40"/>
@@ -9240,12 +9484,15 @@
         <w:instrText>end</w:instrText>
       </w:r>
       <w:r>
+        <w:rPr>
+          <w:color w:val="00B050"/>
+        </w:rPr>
         <w:instrText xml:space="preserve">" </w:instrText>
       </w:r>
       <w:r>
         <w:rPr>
           <w:rFonts w:ascii="Arial" w:hAnsi="Arial" w:cs="Arial"/>
-          <w:color w:val="C00000"/>
+          <w:color w:val="00B050"/>
           <w:spacing w:val="-5"/>
           <w:sz w:val="40"/>
           <w:szCs w:val="40"/>
@@ -9657,15 +9904,15 @@
         <w:rPr>
           <w:b/>
           <w:bCs/>
-          <w:color w:val="C00000"/>
-          <w:sz w:val="32"/>
-        </w:rPr>
-      </w:pPr>
-      <w:r>
-        <w:rPr>
-          <w:b/>
-          <w:bCs/>
-          <w:color w:val="C00000"/>
+          <w:color w:val="00B050"/>
+          <w:sz w:val="32"/>
+        </w:rPr>
+      </w:pPr>
+      <w:r>
+        <w:rPr>
+          <w:b/>
+          <w:bCs/>
+          <w:color w:val="00B050"/>
           <w:spacing w:val="-2"/>
           <w:sz w:val="32"/>
         </w:rPr>
@@ -10373,15 +10620,15 @@
         <w:rPr>
           <w:b/>
           <w:bCs/>
-          <w:color w:val="C00000"/>
-          <w:sz w:val="32"/>
-        </w:rPr>
-      </w:pPr>
-      <w:r>
-        <w:rPr>
-          <w:b/>
-          <w:bCs/>
-          <w:color w:val="C00000"/>
+          <w:color w:val="00B050"/>
+          <w:sz w:val="32"/>
+        </w:rPr>
+      </w:pPr>
+      <w:r>
+        <w:rPr>
+          <w:b/>
+          <w:bCs/>
+          <w:color w:val="00B050"/>
           <w:sz w:val="32"/>
         </w:rPr>
         <w:t>Pagina di Login</w:t>
@@ -10397,9 +10644,16 @@
       </w:pPr>
       <w:r>
         <w:rPr>
-          <w:sz w:val="32"/>
-        </w:rPr>
-        <w:t xml:space="preserve">La pagina di login è accessibile cliccando il tasto ‘Login’ presente in alto ad ogni pagina. La pagina alla sua sinistra mostrerà anche un messaggio di </w:t>
+          <w:color w:val="000000" w:themeColor="text1"/>
+          <w:sz w:val="32"/>
+        </w:rPr>
+        <w:t xml:space="preserve">La pagina di login è accessibile cliccando il tasto ‘Login’ presente in alto ad </w:t>
+      </w:r>
+      <w:r>
+        <w:rPr>
+          <w:sz w:val="32"/>
+        </w:rPr>
+        <w:t xml:space="preserve">ogni pagina. La pagina alla sua sinistra mostrerà anche un messaggio di </w:t>
       </w:r>
       <w:r>
         <w:rPr>
@@ -10523,15 +10777,15 @@
         <w:rPr>
           <w:b/>
           <w:bCs/>
-          <w:color w:val="C00000"/>
-          <w:sz w:val="32"/>
-        </w:rPr>
-      </w:pPr>
-      <w:r>
-        <w:rPr>
-          <w:b/>
-          <w:bCs/>
-          <w:color w:val="C00000"/>
+          <w:color w:val="00B050"/>
+          <w:sz w:val="32"/>
+        </w:rPr>
+      </w:pPr>
+      <w:r>
+        <w:rPr>
+          <w:b/>
+          <w:bCs/>
+          <w:color w:val="00B050"/>
           <w:sz w:val="32"/>
         </w:rPr>
         <w:t>Pagina</w:t>
@@ -10540,7 +10794,7 @@
         <w:rPr>
           <w:b/>
           <w:bCs/>
-          <w:color w:val="C00000"/>
+          <w:color w:val="00B050"/>
           <w:spacing w:val="-4"/>
           <w:sz w:val="32"/>
         </w:rPr>
@@ -10550,7 +10804,7 @@
         <w:rPr>
           <w:b/>
           <w:bCs/>
-          <w:color w:val="C00000"/>
+          <w:color w:val="00B050"/>
           <w:sz w:val="32"/>
         </w:rPr>
         <w:t>di</w:t>
@@ -10559,7 +10813,7 @@
         <w:rPr>
           <w:b/>
           <w:bCs/>
-          <w:color w:val="C00000"/>
+          <w:color w:val="00B050"/>
           <w:spacing w:val="-4"/>
           <w:sz w:val="32"/>
         </w:rPr>
@@ -10569,7 +10823,7 @@
         <w:rPr>
           <w:b/>
           <w:bCs/>
-          <w:color w:val="C00000"/>
+          <w:color w:val="00B050"/>
           <w:spacing w:val="-2"/>
           <w:sz w:val="32"/>
         </w:rPr>
@@ -10711,15 +10965,15 @@
         <w:rPr>
           <w:b/>
           <w:bCs/>
-          <w:color w:val="C00000"/>
-          <w:sz w:val="32"/>
-        </w:rPr>
-      </w:pPr>
-      <w:r>
-        <w:rPr>
-          <w:b/>
-          <w:bCs/>
-          <w:color w:val="C00000"/>
+          <w:color w:val="00B050"/>
+          <w:sz w:val="32"/>
+        </w:rPr>
+      </w:pPr>
+      <w:r>
+        <w:rPr>
+          <w:b/>
+          <w:bCs/>
+          <w:color w:val="00B050"/>
           <w:spacing w:val="-2"/>
           <w:sz w:val="32"/>
         </w:rPr>
@@ -10849,15 +11103,15 @@
         <w:rPr>
           <w:b/>
           <w:bCs/>
-          <w:color w:val="C00000"/>
-          <w:sz w:val="32"/>
-        </w:rPr>
-      </w:pPr>
-      <w:r>
-        <w:rPr>
-          <w:b/>
-          <w:bCs/>
-          <w:color w:val="C00000"/>
+          <w:color w:val="00B050"/>
+          <w:sz w:val="32"/>
+        </w:rPr>
+      </w:pPr>
+      <w:r>
+        <w:rPr>
+          <w:b/>
+          <w:bCs/>
+          <w:color w:val="00B050"/>
           <w:spacing w:val="-2"/>
           <w:sz w:val="32"/>
         </w:rPr>
@@ -11023,7 +11277,7 @@
         <w:rPr>
           <w:b/>
           <w:bCs/>
-          <w:color w:val="C00000"/>
+          <w:color w:val="00B050"/>
           <w:spacing w:val="-2"/>
           <w:sz w:val="32"/>
         </w:rPr>
@@ -11032,7 +11286,7 @@
         <w:rPr>
           <w:b/>
           <w:bCs/>
-          <w:color w:val="C00000"/>
+          <w:color w:val="00B050"/>
           <w:spacing w:val="-2"/>
           <w:sz w:val="32"/>
         </w:rPr>
@@ -11042,7 +11296,7 @@
         <w:rPr>
           <w:b/>
           <w:bCs/>
-          <w:color w:val="C00000"/>
+          <w:color w:val="00B050"/>
           <w:spacing w:val="-2"/>
           <w:sz w:val="32"/>
         </w:rPr>
@@ -11484,15 +11738,15 @@
         <w:rPr>
           <w:b/>
           <w:bCs/>
-          <w:color w:val="C00000"/>
-          <w:sz w:val="32"/>
-        </w:rPr>
-      </w:pPr>
-      <w:r>
-        <w:rPr>
-          <w:b/>
-          <w:bCs/>
-          <w:color w:val="C00000"/>
+          <w:color w:val="00B050"/>
+          <w:sz w:val="32"/>
+        </w:rPr>
+      </w:pPr>
+      <w:r>
+        <w:rPr>
+          <w:b/>
+          <w:bCs/>
+          <w:color w:val="00B050"/>
           <w:sz w:val="32"/>
         </w:rPr>
         <w:t>Modulo</w:t>
@@ -11501,7 +11755,7 @@
         <w:rPr>
           <w:b/>
           <w:bCs/>
-          <w:color w:val="C00000"/>
+          <w:color w:val="00B050"/>
           <w:spacing w:val="-6"/>
           <w:sz w:val="32"/>
         </w:rPr>
@@ -11511,7 +11765,7 @@
         <w:rPr>
           <w:b/>
           <w:bCs/>
-          <w:color w:val="C00000"/>
+          <w:color w:val="00B050"/>
           <w:sz w:val="32"/>
         </w:rPr>
         <w:t>inserisci</w:t>
@@ -11520,7 +11774,7 @@
         <w:rPr>
           <w:b/>
           <w:bCs/>
-          <w:color w:val="C00000"/>
+          <w:color w:val="00B050"/>
           <w:spacing w:val="-5"/>
           <w:sz w:val="32"/>
         </w:rPr>
@@ -11530,7 +11784,7 @@
         <w:rPr>
           <w:b/>
           <w:bCs/>
-          <w:color w:val="C00000"/>
+          <w:color w:val="00B050"/>
           <w:sz w:val="32"/>
         </w:rPr>
         <w:t>libri</w:t>
@@ -11539,7 +11793,7 @@
         <w:rPr>
           <w:b/>
           <w:bCs/>
-          <w:color w:val="C00000"/>
+          <w:color w:val="00B050"/>
           <w:spacing w:val="-6"/>
           <w:sz w:val="32"/>
         </w:rPr>
@@ -11549,7 +11803,7 @@
         <w:rPr>
           <w:b/>
           <w:bCs/>
-          <w:color w:val="C00000"/>
+          <w:color w:val="00B050"/>
           <w:sz w:val="32"/>
         </w:rPr>
         <w:t>in</w:t>
@@ -11558,7 +11812,7 @@
         <w:rPr>
           <w:b/>
           <w:bCs/>
-          <w:color w:val="C00000"/>
+          <w:color w:val="00B050"/>
           <w:spacing w:val="-5"/>
           <w:sz w:val="32"/>
         </w:rPr>
@@ -11568,7 +11822,7 @@
         <w:rPr>
           <w:b/>
           <w:bCs/>
-          <w:color w:val="C00000"/>
+          <w:color w:val="00B050"/>
           <w:spacing w:val="-2"/>
           <w:sz w:val="32"/>
         </w:rPr>
@@ -11936,7 +12190,7 @@
           <w:tab w:val="left" w:pos="958"/>
         </w:tabs>
         <w:rPr>
-          <w:color w:val="C00000"/>
+          <w:color w:val="00B050"/>
           <w:sz w:val="40"/>
           <w:szCs w:val="40"/>
           <w:u w:val="none"/>
@@ -11944,7 +12198,7 @@
       </w:pPr>
       <w:r>
         <w:rPr>
-          <w:color w:val="C00000"/>
+          <w:color w:val="00B050"/>
           <w:sz w:val="40"/>
           <w:szCs w:val="40"/>
           <w:u w:val="none"/>
@@ -11954,7 +12208,7 @@
       </w:r>
       <w:r>
         <w:rPr>
-          <w:color w:val="C00000"/>
+          <w:color w:val="00B050"/>
           <w:spacing w:val="-5"/>
           <w:sz w:val="40"/>
           <w:szCs w:val="40"/>
@@ -11964,7 +12218,7 @@
       </w:r>
       <w:r>
         <w:rPr>
-          <w:color w:val="C00000"/>
+          <w:color w:val="00B050"/>
           <w:spacing w:val="-5"/>
           <w:sz w:val="40"/>
           <w:szCs w:val="40"/>
@@ -11973,11 +12227,14 @@
         <w:fldChar w:fldCharType="begin"/>
       </w:r>
       <w:r>
+        <w:rPr>
+          <w:color w:val="00B050"/>
+        </w:rPr>
         <w:instrText xml:space="preserve"> XE "</w:instrText>
       </w:r>
       <w:r>
         <w:rPr>
-          <w:color w:val="C00000"/>
+          <w:color w:val="00B050"/>
           <w:sz w:val="40"/>
           <w:szCs w:val="40"/>
           <w:u w:val="none"/>
@@ -11986,7 +12243,7 @@
       </w:r>
       <w:r>
         <w:rPr>
-          <w:color w:val="C00000"/>
+          <w:color w:val="00B050"/>
           <w:spacing w:val="-5"/>
           <w:sz w:val="40"/>
           <w:szCs w:val="40"/>
@@ -11995,11 +12252,14 @@
         <w:instrText>end</w:instrText>
       </w:r>
       <w:r>
+        <w:rPr>
+          <w:color w:val="00B050"/>
+        </w:rPr>
         <w:instrText xml:space="preserve">" </w:instrText>
       </w:r>
       <w:r>
         <w:rPr>
-          <w:color w:val="C00000"/>
+          <w:color w:val="00B050"/>
           <w:spacing w:val="-5"/>
           <w:sz w:val="40"/>
           <w:szCs w:val="40"/>
@@ -12044,7 +12304,7 @@
         <w:jc w:val="both"/>
         <w:rPr>
           <w:rFonts w:ascii="Tw Cen MT" w:hAnsi="Tw Cen MT"/>
-          <w:color w:val="C00000"/>
+          <w:color w:val="00B050"/>
           <w:sz w:val="28"/>
           <w:szCs w:val="21"/>
         </w:rPr>
@@ -12052,7 +12312,7 @@
       <w:r>
         <w:rPr>
           <w:b/>
-          <w:color w:val="C00000"/>
+          <w:color w:val="00B050"/>
           <w:sz w:val="32"/>
         </w:rPr>
         <w:t>Gmail</w:t>
@@ -12060,7 +12320,7 @@
       <w:r>
         <w:rPr>
           <w:b/>
-          <w:color w:val="C00000"/>
+          <w:color w:val="00B050"/>
           <w:spacing w:val="-5"/>
           <w:sz w:val="32"/>
         </w:rPr>
@@ -12102,14 +12362,14 @@
         <w:ind w:left="360"/>
         <w:rPr>
           <w:b/>
-          <w:color w:val="C00000"/>
-          <w:sz w:val="32"/>
-        </w:rPr>
-      </w:pPr>
-      <w:r>
-        <w:rPr>
-          <w:b/>
-          <w:color w:val="C00000"/>
+          <w:color w:val="00B050"/>
+          <w:sz w:val="32"/>
+        </w:rPr>
+      </w:pPr>
+      <w:r>
+        <w:rPr>
+          <w:b/>
+          <w:color w:val="00B050"/>
           <w:spacing w:val="-2"/>
           <w:sz w:val="32"/>
         </w:rPr>
@@ -12150,14 +12410,14 @@
         <w:ind w:left="360"/>
         <w:rPr>
           <w:b/>
-          <w:color w:val="C00000"/>
-          <w:sz w:val="32"/>
-        </w:rPr>
-      </w:pPr>
-      <w:r>
-        <w:rPr>
-          <w:b/>
-          <w:color w:val="C00000"/>
+          <w:color w:val="00B050"/>
+          <w:sz w:val="32"/>
+        </w:rPr>
+      </w:pPr>
+      <w:r>
+        <w:rPr>
+          <w:b/>
+          <w:color w:val="00B050"/>
           <w:sz w:val="32"/>
         </w:rPr>
         <w:t>PayPal</w:t>
@@ -12165,7 +12425,7 @@
       <w:r>
         <w:rPr>
           <w:b/>
-          <w:color w:val="C00000"/>
+          <w:color w:val="00B050"/>
           <w:spacing w:val="-6"/>
           <w:sz w:val="32"/>
         </w:rPr>
@@ -12174,7 +12434,7 @@
       <w:r>
         <w:rPr>
           <w:b/>
-          <w:color w:val="C00000"/>
+          <w:color w:val="00B050"/>
           <w:spacing w:val="-5"/>
           <w:sz w:val="32"/>
         </w:rPr>
@@ -12215,14 +12475,14 @@
         <w:ind w:left="360"/>
         <w:rPr>
           <w:b/>
-          <w:color w:val="C00000"/>
-          <w:sz w:val="32"/>
-        </w:rPr>
-      </w:pPr>
-      <w:r>
-        <w:rPr>
-          <w:b/>
-          <w:color w:val="C00000"/>
+          <w:color w:val="00B050"/>
+          <w:sz w:val="32"/>
+        </w:rPr>
+      </w:pPr>
+      <w:r>
+        <w:rPr>
+          <w:b/>
+          <w:color w:val="00B050"/>
           <w:sz w:val="32"/>
         </w:rPr>
         <w:t>Google</w:t>
@@ -12230,7 +12490,7 @@
       <w:r>
         <w:rPr>
           <w:b/>
-          <w:color w:val="C00000"/>
+          <w:color w:val="00B050"/>
           <w:spacing w:val="-5"/>
           <w:sz w:val="32"/>
         </w:rPr>
@@ -12239,7 +12499,7 @@
       <w:r>
         <w:rPr>
           <w:b/>
-          <w:color w:val="C00000"/>
+          <w:color w:val="00B050"/>
           <w:sz w:val="32"/>
         </w:rPr>
         <w:t>Maps</w:t>
@@ -12247,7 +12507,7 @@
       <w:r>
         <w:rPr>
           <w:b/>
-          <w:color w:val="C00000"/>
+          <w:color w:val="00B050"/>
           <w:spacing w:val="-5"/>
           <w:sz w:val="32"/>
         </w:rPr>

</xml_diff>